<commit_message>
[SER - labo2] documentation
</commit_message>
<xml_diff>
--- a/SER/Labo2/Documentation.docx
+++ b/SER/Labo2/Documentation.docx
@@ -1195,15 +1195,13 @@
             <w:br w:type="page"/>
           </w:r>
         </w:p>
-        <w:bookmarkStart w:id="0" w:name="_GoBack" w:displacedByCustomXml="next"/>
-        <w:bookmarkEnd w:id="0" w:displacedByCustomXml="next"/>
       </w:sdtContent>
     </w:sdt>
     <w:p>
       <w:pPr>
         <w:pStyle w:val="Titre1"/>
       </w:pPr>
-      <w:bookmarkStart w:id="1" w:name="_Toc449628337"/>
+      <w:bookmarkStart w:id="0" w:name="_Toc449628337"/>
       <w:r>
         <w:rPr>
           <w:rStyle w:val="lev"/>
@@ -1213,7 +1211,7 @@
         <w:lastRenderedPageBreak/>
         <w:t>Introduction</w:t>
       </w:r>
-      <w:bookmarkEnd w:id="1"/>
+      <w:bookmarkEnd w:id="0"/>
     </w:p>
     <w:p>
       <w:pPr>
@@ -1231,7 +1229,6 @@
       <w:r>
         <w:t xml:space="preserve">Nous avons donc repris l’application </w:t>
       </w:r>
-      <w:proofErr w:type="spellStart"/>
       <w:r>
         <w:rPr>
           <w:i/>
@@ -1244,7 +1241,6 @@
         </w:rPr>
         <w:t>PlexAdmin</w:t>
       </w:r>
-      <w:proofErr w:type="spellEnd"/>
       <w:r>
         <w:t xml:space="preserve"> et l’avons modifiée pour qu’elle permette de sérialiser les données</w:t>
       </w:r>
@@ -1271,14 +1267,12 @@
       <w:r>
         <w:t xml:space="preserve"> et </w:t>
       </w:r>
-      <w:proofErr w:type="spellStart"/>
       <w:r>
         <w:rPr>
           <w:i/>
         </w:rPr>
         <w:t>ControleurMedia</w:t>
       </w:r>
-      <w:proofErr w:type="spellEnd"/>
       <w:r>
         <w:rPr>
           <w:i/>
@@ -1306,7 +1300,6 @@
         </w:rPr>
         <w:t xml:space="preserve"> </w:t>
       </w:r>
-      <w:proofErr w:type="spellStart"/>
       <w:r>
         <w:rPr>
           <w:rFonts w:ascii="Courier New" w:hAnsi="Courier New" w:cs="Courier New"/>
@@ -1318,7 +1311,6 @@
         </w:rPr>
         <w:t>createXML</w:t>
       </w:r>
-      <w:proofErr w:type="spellEnd"/>
       <w:r>
         <w:rPr>
           <w:rFonts w:ascii="Courier New" w:hAnsi="Courier New" w:cs="Courier New"/>
@@ -1329,7 +1321,6 @@
         </w:rPr>
         <w:t xml:space="preserve"> et </w:t>
       </w:r>
-      <w:proofErr w:type="spellStart"/>
       <w:r>
         <w:rPr>
           <w:rFonts w:ascii="Courier New" w:hAnsi="Courier New" w:cs="Courier New"/>
@@ -1341,7 +1332,6 @@
         </w:rPr>
         <w:t>sendJSONToMedia</w:t>
       </w:r>
-      <w:proofErr w:type="spellEnd"/>
       <w:r>
         <w:rPr>
           <w:i/>
@@ -1366,64 +1356,42 @@
       <w:r>
         <w:t xml:space="preserve">au lieu de simplement implémenter ces deux méthodes et de décrire tout le processus dans celles-ci, nous avons opté pour l’utilisation de </w:t>
       </w:r>
-      <w:proofErr w:type="spellStart"/>
       <w:r>
         <w:rPr>
           <w:i/>
         </w:rPr>
         <w:t>Serializers</w:t>
       </w:r>
-      <w:proofErr w:type="spellEnd"/>
       <w:r>
         <w:t>.</w:t>
       </w:r>
       <w:r>
         <w:t xml:space="preserve"> Ainsi, nous avons créé deux nouvelles classes, à savoir la classe </w:t>
       </w:r>
-      <w:proofErr w:type="spellStart"/>
       <w:r>
         <w:rPr>
           <w:i/>
         </w:rPr>
         <w:t>XMLSerializer</w:t>
       </w:r>
-      <w:proofErr w:type="spellEnd"/>
-      <w:r>
-        <w:t xml:space="preserve"> pour générer le document </w:t>
-      </w:r>
-      <w:proofErr w:type="spellStart"/>
-      <w:r>
-        <w:t>xml</w:t>
-      </w:r>
-      <w:proofErr w:type="spellEnd"/>
-      <w:r>
-        <w:t xml:space="preserve"> et </w:t>
-      </w:r>
-      <w:proofErr w:type="spellStart"/>
+      <w:r>
+        <w:t xml:space="preserve"> pour générer le document xml et </w:t>
+      </w:r>
       <w:r>
         <w:rPr>
           <w:i/>
         </w:rPr>
         <w:t>JSONSerializer</w:t>
       </w:r>
-      <w:proofErr w:type="spellEnd"/>
-      <w:r>
-        <w:t xml:space="preserve"> pour générer le document </w:t>
-      </w:r>
-      <w:proofErr w:type="spellStart"/>
-      <w:r>
-        <w:t>json</w:t>
-      </w:r>
-      <w:proofErr w:type="spellEnd"/>
-      <w:r>
-        <w:t>.</w:t>
+      <w:r>
+        <w:t xml:space="preserve"> pour générer le document json.</w:t>
       </w:r>
     </w:p>
     <w:p>
       <w:pPr>
         <w:pStyle w:val="Titre1"/>
       </w:pPr>
-      <w:bookmarkStart w:id="2" w:name="_Toc449628338"/>
+      <w:bookmarkStart w:id="1" w:name="_Toc449628338"/>
       <w:r>
         <w:rPr>
           <w:rStyle w:val="lev"/>
@@ -1440,7 +1408,7 @@
         </w:rPr>
         <w:t>Structure du document XML</w:t>
       </w:r>
-      <w:bookmarkEnd w:id="2"/>
+      <w:bookmarkEnd w:id="1"/>
     </w:p>
     <w:p>
       <w:r>
@@ -1497,24 +1465,14 @@
         <w:jc w:val="both"/>
       </w:pPr>
       <w:r>
-        <w:t xml:space="preserve">Nous avons modifié la structure du document </w:t>
-      </w:r>
-      <w:proofErr w:type="spellStart"/>
-      <w:r>
-        <w:t>xml</w:t>
-      </w:r>
-      <w:proofErr w:type="spellEnd"/>
-      <w:r>
-        <w:t xml:space="preserve"> afin de vérifier les valeurs du sexe de l’acteur. Ainsi le sexe de l’acteur a un attribut valeur qui est un </w:t>
-      </w:r>
-      <w:proofErr w:type="spellStart"/>
+        <w:t xml:space="preserve">Nous avons modifié la structure du document xml afin de vérifier les valeurs du sexe de l’acteur. Ainsi le sexe de l’acteur a un attribut valeur qui est un </w:t>
+      </w:r>
       <w:r>
         <w:rPr>
           <w:i/>
         </w:rPr>
         <w:t>enum</w:t>
       </w:r>
-      <w:proofErr w:type="spellEnd"/>
       <w:r>
         <w:rPr>
           <w:i/>
@@ -1534,12 +1492,12 @@
       <w:pPr>
         <w:pStyle w:val="Titre1"/>
       </w:pPr>
-      <w:bookmarkStart w:id="3" w:name="_Toc449628339"/>
+      <w:bookmarkStart w:id="2" w:name="_Toc449628339"/>
       <w:r>
         <w:lastRenderedPageBreak/>
         <w:t>Grammaire DTD</w:t>
       </w:r>
-      <w:bookmarkEnd w:id="3"/>
+      <w:bookmarkEnd w:id="2"/>
     </w:p>
     <w:p>
       <w:pPr>
@@ -1569,14 +1527,12 @@
       <w:r>
         <w:t xml:space="preserve">, située à la racine du projet </w:t>
       </w:r>
-      <w:proofErr w:type="spellStart"/>
       <w:r>
         <w:rPr>
           <w:i/>
         </w:rPr>
         <w:t>SER_PlexAdmin</w:t>
       </w:r>
-      <w:proofErr w:type="spellEnd"/>
       <w:r>
         <w:t>.</w:t>
       </w:r>
@@ -1636,26 +1592,21 @@
       <w:pPr>
         <w:pStyle w:val="Titre1"/>
       </w:pPr>
-      <w:bookmarkStart w:id="4" w:name="_Toc449628340"/>
-      <w:r>
-        <w:t xml:space="preserve">Génération du document </w:t>
-      </w:r>
-      <w:proofErr w:type="spellStart"/>
-      <w:r>
-        <w:t>xml</w:t>
-      </w:r>
-      <w:bookmarkEnd w:id="4"/>
-      <w:proofErr w:type="spellEnd"/>
+      <w:bookmarkStart w:id="3" w:name="_Toc449628340"/>
+      <w:r>
+        <w:t>Génération du document xml</w:t>
+      </w:r>
+      <w:bookmarkEnd w:id="3"/>
     </w:p>
     <w:p>
       <w:pPr>
         <w:pStyle w:val="Titre2"/>
       </w:pPr>
-      <w:bookmarkStart w:id="5" w:name="_Toc449628341"/>
+      <w:bookmarkStart w:id="4" w:name="_Toc449628341"/>
       <w:r>
         <w:t>ControleurXMLCreation</w:t>
       </w:r>
-      <w:bookmarkEnd w:id="5"/>
+      <w:bookmarkEnd w:id="4"/>
     </w:p>
     <w:p>
       <w:r>
@@ -1732,80 +1683,24 @@
           <w:noProof/>
           <w:lang w:eastAsia="fr-CH"/>
         </w:rPr>
-        <w:t>create</w:t>
-      </w:r>
-      <w:r>
-        <w:rPr>
-          <w:i/>
+        <w:t>createXStreamXml</w:t>
+      </w:r>
+      <w:r>
+        <w:rPr>
           <w:noProof/>
           <w:lang w:eastAsia="fr-CH"/>
         </w:rPr>
-        <w:t>XStream</w:t>
-      </w:r>
-      <w:r>
-        <w:rPr>
-          <w:i/>
-          <w:noProof/>
-          <w:lang w:eastAsia="fr-CH"/>
-        </w:rPr>
-        <w:t>Xml</w:t>
-      </w:r>
-      <w:r>
-        <w:rPr>
-          <w:noProof/>
-          <w:lang w:eastAsia="fr-CH"/>
-        </w:rPr>
         <w:t xml:space="preserve"> </w:t>
       </w:r>
       <w:r>
-        <w:t xml:space="preserve">déjà existante. Elle récupère les données de la base de données et crée un document </w:t>
-      </w:r>
-      <w:proofErr w:type="spellStart"/>
-      <w:r>
-        <w:t>xml</w:t>
-      </w:r>
-      <w:proofErr w:type="spellEnd"/>
-      <w:r>
-        <w:t xml:space="preserve"> à partir de celles-ci. La spécificité de cette méthode est d’utiliser un objet </w:t>
-      </w:r>
-      <w:proofErr w:type="spellStart"/>
-      <w:r>
-        <w:t>XMLSerializer</w:t>
-      </w:r>
-      <w:proofErr w:type="spellEnd"/>
-      <w:r>
-        <w:t xml:space="preserve"> au lien d’un </w:t>
-      </w:r>
-      <w:proofErr w:type="spellStart"/>
-      <w:r>
-        <w:t>XStream</w:t>
-      </w:r>
-      <w:proofErr w:type="spellEnd"/>
-      <w:r>
-        <w:t>.</w:t>
+        <w:t>déjà existante. Elle récupère les données de la base de données et crée un document xml à partir de celles-ci. La spécificité de cette méthode est d’utiliser un objet XMLSerializer au lien d’un XStream.</w:t>
       </w:r>
       <w:r>
         <w:t xml:space="preserve"> Cette classe que nous </w:t>
       </w:r>
       <w:r>
         <w:lastRenderedPageBreak/>
-        <w:t xml:space="preserve">avons implémentée nous-même peut prendre en paramètre le chemin d’un fichier </w:t>
-      </w:r>
-      <w:proofErr w:type="spellStart"/>
-      <w:r>
-        <w:t>dtd</w:t>
-      </w:r>
-      <w:proofErr w:type="spellEnd"/>
-      <w:r>
-        <w:t xml:space="preserve"> permettant de valider le document </w:t>
-      </w:r>
-      <w:proofErr w:type="spellStart"/>
-      <w:r>
-        <w:t>xml</w:t>
-      </w:r>
-      <w:proofErr w:type="spellEnd"/>
-      <w:r>
-        <w:t xml:space="preserve"> généré.</w:t>
+        <w:t>avons implémentée nous-même peut prendre en paramètre le chemin d’un fichier dtd permettant de valider le document xml généré.</w:t>
       </w:r>
       <w:r>
         <w:t xml:space="preserve"> A noter que les exceptions levées, comme l’illustre la fig</w:t>
@@ -1879,93 +1774,73 @@
       <w:r>
         <w:t xml:space="preserve">La méthode </w:t>
       </w:r>
-      <w:proofErr w:type="spellStart"/>
       <w:r>
         <w:rPr>
           <w:i/>
         </w:rPr>
         <w:t>writeToFile</w:t>
       </w:r>
-      <w:proofErr w:type="spellEnd"/>
       <w:r>
         <w:t xml:space="preserve"> déjà existante prenait en paramètre un </w:t>
       </w:r>
-      <w:proofErr w:type="spellStart"/>
       <w:r>
         <w:rPr>
           <w:i/>
         </w:rPr>
         <w:t>XStream</w:t>
       </w:r>
-      <w:proofErr w:type="spellEnd"/>
       <w:r>
         <w:t xml:space="preserve"> et nous avons donc dû la redéfinir.</w:t>
       </w:r>
       <w:r>
         <w:t xml:space="preserve"> Nous noterons la nécessité de propager les exceptions </w:t>
       </w:r>
-      <w:proofErr w:type="spellStart"/>
       <w:r>
         <w:rPr>
           <w:i/>
         </w:rPr>
         <w:t>SAXException</w:t>
       </w:r>
-      <w:proofErr w:type="spellEnd"/>
       <w:r>
         <w:t xml:space="preserve"> pour indiquer que le document généré est invalide.</w:t>
       </w:r>
       <w:r>
         <w:t xml:space="preserve"> Nous pouvons voir que c’est le </w:t>
       </w:r>
-      <w:proofErr w:type="spellStart"/>
       <w:r>
         <w:rPr>
           <w:i/>
         </w:rPr>
         <w:t>XMLSerializer</w:t>
       </w:r>
-      <w:proofErr w:type="spellEnd"/>
-      <w:r>
-        <w:t xml:space="preserve"> qui va réellement se charger de générer le document </w:t>
-      </w:r>
-      <w:proofErr w:type="spellStart"/>
-      <w:r>
-        <w:t>xml</w:t>
-      </w:r>
-      <w:proofErr w:type="spellEnd"/>
-      <w:r>
-        <w:t>.</w:t>
-      </w:r>
-      <w:r>
-        <w:br w:type="page"/>
+      <w:r>
+        <w:t xml:space="preserve"> qui va réellement se charger de générer le document xml.</w:t>
       </w:r>
     </w:p>
     <w:p>
       <w:pPr>
-        <w:pStyle w:val="Titre1"/>
-      </w:pPr>
-      <w:bookmarkStart w:id="6" w:name="_Toc449628342"/>
-      <w:r>
-        <w:lastRenderedPageBreak/>
-        <w:t>Modification de la s</w:t>
-      </w:r>
-      <w:r>
-        <w:t>tructure du document JSON</w:t>
-      </w:r>
-      <w:bookmarkEnd w:id="6"/>
+        <w:jc w:val="both"/>
+      </w:pPr>
     </w:p>
     <w:p>
+      <w:pPr>
+        <w:pStyle w:val="Titre2"/>
+      </w:pPr>
+      <w:r>
+        <w:t>XMLSerializer</w:t>
+      </w:r>
+    </w:p>
+    <w:p>
       <w:r>
         <w:rPr>
           <w:noProof/>
           <w:lang w:eastAsia="fr-CH"/>
         </w:rPr>
         <w:drawing>
-          <wp:inline distT="0" distB="0" distL="0" distR="0" wp14:anchorId="2FA678D1" wp14:editId="5D4F1121">
-            <wp:extent cx="3962400" cy="1371600"/>
+          <wp:inline distT="0" distB="0" distL="0" distR="0" wp14:anchorId="24E0EA9E" wp14:editId="2F654EA1">
+            <wp:extent cx="5760720" cy="3696335"/>
             <wp:effectExtent l="0" t="0" r="0" b="0"/>
-            <wp:docPr id="1" name="Image 1"/>
+            <wp:docPr id="5" name="Image 5"/>
             <wp:cNvGraphicFramePr>
               <a:graphicFrameLocks xmlns:a="http://schemas.openxmlformats.org/drawingml/2006/main" noChangeAspect="1"/>
             </wp:cNvGraphicFramePr>
@@ -1985,6 +1860,396 @@
                   <pic:spPr>
                     <a:xfrm>
                       <a:off x="0" y="0"/>
+                      <a:ext cx="5760720" cy="3696335"/>
+                    </a:xfrm>
+                    <a:prstGeom prst="rect">
+                      <a:avLst/>
+                    </a:prstGeom>
+                  </pic:spPr>
+                </pic:pic>
+              </a:graphicData>
+            </a:graphic>
+          </wp:inline>
+        </w:drawing>
+      </w:r>
+    </w:p>
+    <w:p>
+      <w:r>
+        <w:t xml:space="preserve">La méthode appelée pour </w:t>
+      </w:r>
+      <w:r>
+        <w:t>sérialiser</w:t>
+      </w:r>
+      <w:r>
+        <w:t xml:space="preserve"> les données et les tran</w:t>
+      </w:r>
+      <w:r>
+        <w:t>s</w:t>
+      </w:r>
+      <w:r>
+        <w:t xml:space="preserve">former en document xml se nomme </w:t>
+      </w:r>
+      <w:r>
+        <w:rPr>
+          <w:i/>
+        </w:rPr>
+        <w:t>toXML</w:t>
+      </w:r>
+      <w:r>
+        <w:t xml:space="preserve">. Celle-ci utilise la méthode </w:t>
+      </w:r>
+      <w:r>
+        <w:rPr>
+          <w:i/>
+        </w:rPr>
+        <w:t>generateDocument</w:t>
+      </w:r>
+      <w:r>
+        <w:t xml:space="preserve"> pour obtenir</w:t>
+      </w:r>
+      <w:r>
+        <w:t xml:space="preserve"> un objet</w:t>
+      </w:r>
+      <w:r>
+        <w:t xml:space="preserve"> </w:t>
+      </w:r>
+      <w:r>
+        <w:rPr>
+          <w:i/>
+        </w:rPr>
+        <w:t>Document</w:t>
+      </w:r>
+      <w:r>
+        <w:t xml:space="preserve"> qui représente le document xml.</w:t>
+      </w:r>
+      <w:r>
+        <w:t xml:space="preserve"> Comme le montre la figure ci-dessus, le document peut inclure un schéma dtd.</w:t>
+      </w:r>
+      <w:r>
+        <w:t xml:space="preserve"> Le document est transformé et écrit puis est validé. A noter que la validation requière une transformation supplémentaire. Il sera intéressant dans les laboratoires à venir d’observer la pertinence de la validation du document xml lors de sa génération.</w:t>
+      </w:r>
+    </w:p>
+    <w:p>
+      <w:r>
+        <w:rPr>
+          <w:noProof/>
+          <w:lang w:eastAsia="fr-CH"/>
+        </w:rPr>
+        <w:lastRenderedPageBreak/>
+        <w:drawing>
+          <wp:inline distT="0" distB="0" distL="0" distR="0" wp14:anchorId="50F86517" wp14:editId="16FC7117">
+            <wp:extent cx="5760720" cy="4928870"/>
+            <wp:effectExtent l="0" t="0" r="0" b="5080"/>
+            <wp:docPr id="6" name="Image 6"/>
+            <wp:cNvGraphicFramePr>
+              <a:graphicFrameLocks xmlns:a="http://schemas.openxmlformats.org/drawingml/2006/main" noChangeAspect="1"/>
+            </wp:cNvGraphicFramePr>
+            <a:graphic xmlns:a="http://schemas.openxmlformats.org/drawingml/2006/main">
+              <a:graphicData uri="http://schemas.openxmlformats.org/drawingml/2006/picture">
+                <pic:pic xmlns:pic="http://schemas.openxmlformats.org/drawingml/2006/picture">
+                  <pic:nvPicPr>
+                    <pic:cNvPr id="1" name=""/>
+                    <pic:cNvPicPr/>
+                  </pic:nvPicPr>
+                  <pic:blipFill>
+                    <a:blip r:embed="rId14"/>
+                    <a:stretch>
+                      <a:fillRect/>
+                    </a:stretch>
+                  </pic:blipFill>
+                  <pic:spPr>
+                    <a:xfrm>
+                      <a:off x="0" y="0"/>
+                      <a:ext cx="5760720" cy="4928870"/>
+                    </a:xfrm>
+                    <a:prstGeom prst="rect">
+                      <a:avLst/>
+                    </a:prstGeom>
+                  </pic:spPr>
+                </pic:pic>
+              </a:graphicData>
+            </a:graphic>
+          </wp:inline>
+        </w:drawing>
+      </w:r>
+      <w:r>
+        <w:rPr>
+          <w:noProof/>
+          <w:lang w:eastAsia="fr-CH"/>
+        </w:rPr>
+        <w:drawing>
+          <wp:inline distT="0" distB="0" distL="0" distR="0" wp14:anchorId="066CF72F" wp14:editId="0BCF5B66">
+            <wp:extent cx="5760720" cy="3780790"/>
+            <wp:effectExtent l="0" t="0" r="0" b="0"/>
+            <wp:docPr id="7" name="Image 7"/>
+            <wp:cNvGraphicFramePr>
+              <a:graphicFrameLocks xmlns:a="http://schemas.openxmlformats.org/drawingml/2006/main" noChangeAspect="1"/>
+            </wp:cNvGraphicFramePr>
+            <a:graphic xmlns:a="http://schemas.openxmlformats.org/drawingml/2006/main">
+              <a:graphicData uri="http://schemas.openxmlformats.org/drawingml/2006/picture">
+                <pic:pic xmlns:pic="http://schemas.openxmlformats.org/drawingml/2006/picture">
+                  <pic:nvPicPr>
+                    <pic:cNvPr id="1" name=""/>
+                    <pic:cNvPicPr/>
+                  </pic:nvPicPr>
+                  <pic:blipFill>
+                    <a:blip r:embed="rId15"/>
+                    <a:stretch>
+                      <a:fillRect/>
+                    </a:stretch>
+                  </pic:blipFill>
+                  <pic:spPr>
+                    <a:xfrm>
+                      <a:off x="0" y="0"/>
+                      <a:ext cx="5760720" cy="3780790"/>
+                    </a:xfrm>
+                    <a:prstGeom prst="rect">
+                      <a:avLst/>
+                    </a:prstGeom>
+                  </pic:spPr>
+                </pic:pic>
+              </a:graphicData>
+            </a:graphic>
+          </wp:inline>
+        </w:drawing>
+      </w:r>
+    </w:p>
+    <w:p>
+      <w:r>
+        <w:lastRenderedPageBreak/>
+        <w:t xml:space="preserve">La méthode la plus importante est sans aucun doute celle chargée de transformer les données en un objet </w:t>
+      </w:r>
+      <w:r>
+        <w:rPr>
+          <w:i/>
+        </w:rPr>
+        <w:t>Document</w:t>
+      </w:r>
+      <w:r>
+        <w:t xml:space="preserve">, à savoir </w:t>
+      </w:r>
+      <w:r>
+        <w:rPr>
+          <w:i/>
+        </w:rPr>
+        <w:t>generateDocument</w:t>
+      </w:r>
+      <w:r>
+        <w:rPr>
+          <w:i/>
+        </w:rPr>
+        <w:t xml:space="preserve">. </w:t>
+      </w:r>
+      <w:r>
+        <w:t>Celle-ci, grâce à d’autres méthodes internes, crée les différents nœuds du document xml.</w:t>
+      </w:r>
+      <w:r>
+        <w:t xml:space="preserve"> Nous avons décidé de faire une différence entre les nœuds que nous jugions optionnels et ceux que nous jugions obligatoires. Ainsi, si un nœud obligatoire n’a pas de données, il sera tout de même ajouté, mais cette balise sera vide.</w:t>
+      </w:r>
+      <w:r>
+        <w:t xml:space="preserve"> L’appel aux méthodes interne permet d’adopter une approche fonctionnelle </w:t>
+      </w:r>
+      <w:r>
+        <w:t xml:space="preserve">qui nous paraissait plus propre, notamment en utilisant des </w:t>
+      </w:r>
+      <w:r>
+        <w:rPr>
+          <w:i/>
+        </w:rPr>
+        <w:t>Stream</w:t>
+      </w:r>
+      <w:r>
+        <w:t xml:space="preserve"> pour le parcours des tableaux.</w:t>
+      </w:r>
+    </w:p>
+    <w:p>
+      <w:pPr>
+        <w:jc w:val="center"/>
+      </w:pPr>
+      <w:r>
+        <w:rPr>
+          <w:noProof/>
+          <w:lang w:eastAsia="fr-CH"/>
+        </w:rPr>
+        <w:drawing>
+          <wp:inline distT="0" distB="0" distL="0" distR="0" wp14:anchorId="4231EE86" wp14:editId="782E2CD5">
+            <wp:extent cx="4249658" cy="5325190"/>
+            <wp:effectExtent l="0" t="0" r="0" b="8890"/>
+            <wp:docPr id="8" name="Image 8"/>
+            <wp:cNvGraphicFramePr>
+              <a:graphicFrameLocks xmlns:a="http://schemas.openxmlformats.org/drawingml/2006/main" noChangeAspect="1"/>
+            </wp:cNvGraphicFramePr>
+            <a:graphic xmlns:a="http://schemas.openxmlformats.org/drawingml/2006/main">
+              <a:graphicData uri="http://schemas.openxmlformats.org/drawingml/2006/picture">
+                <pic:pic xmlns:pic="http://schemas.openxmlformats.org/drawingml/2006/picture">
+                  <pic:nvPicPr>
+                    <pic:cNvPr id="1" name=""/>
+                    <pic:cNvPicPr/>
+                  </pic:nvPicPr>
+                  <pic:blipFill>
+                    <a:blip r:embed="rId16"/>
+                    <a:stretch>
+                      <a:fillRect/>
+                    </a:stretch>
+                  </pic:blipFill>
+                  <pic:spPr>
+                    <a:xfrm>
+                      <a:off x="0" y="0"/>
+                      <a:ext cx="4258157" cy="5335841"/>
+                    </a:xfrm>
+                    <a:prstGeom prst="rect">
+                      <a:avLst/>
+                    </a:prstGeom>
+                  </pic:spPr>
+                </pic:pic>
+              </a:graphicData>
+            </a:graphic>
+          </wp:inline>
+        </w:drawing>
+      </w:r>
+    </w:p>
+    <w:p>
+      <w:pPr>
+        <w:jc w:val="both"/>
+      </w:pPr>
+      <w:r>
+        <w:t xml:space="preserve">Ci-dessus, vous trouverez un aperçu des différentes méthodes internes qui permettent de générer un document. Vous noterez qu’elles retournent chacune un objet </w:t>
+      </w:r>
+      <w:r>
+        <w:rPr>
+          <w:i/>
+        </w:rPr>
+        <w:t>Element</w:t>
+      </w:r>
+      <w:r>
+        <w:t>, ce qui permet de les combiner et ainsi d’avoir une approche très fonctionnelle.</w:t>
+      </w:r>
+    </w:p>
+    <w:p>
+      <w:pPr>
+        <w:jc w:val="center"/>
+      </w:pPr>
+      <w:r>
+        <w:rPr>
+          <w:noProof/>
+          <w:lang w:eastAsia="fr-CH"/>
+        </w:rPr>
+        <w:lastRenderedPageBreak/>
+        <w:drawing>
+          <wp:inline distT="0" distB="0" distL="0" distR="0" wp14:anchorId="07DD4F6B" wp14:editId="41FCCAB0">
+            <wp:extent cx="3532610" cy="2608189"/>
+            <wp:effectExtent l="0" t="0" r="0" b="1905"/>
+            <wp:docPr id="9" name="Image 9"/>
+            <wp:cNvGraphicFramePr>
+              <a:graphicFrameLocks xmlns:a="http://schemas.openxmlformats.org/drawingml/2006/main" noChangeAspect="1"/>
+            </wp:cNvGraphicFramePr>
+            <a:graphic xmlns:a="http://schemas.openxmlformats.org/drawingml/2006/main">
+              <a:graphicData uri="http://schemas.openxmlformats.org/drawingml/2006/picture">
+                <pic:pic xmlns:pic="http://schemas.openxmlformats.org/drawingml/2006/picture">
+                  <pic:nvPicPr>
+                    <pic:cNvPr id="1" name=""/>
+                    <pic:cNvPicPr/>
+                  </pic:nvPicPr>
+                  <pic:blipFill>
+                    <a:blip r:embed="rId17"/>
+                    <a:stretch>
+                      <a:fillRect/>
+                    </a:stretch>
+                  </pic:blipFill>
+                  <pic:spPr>
+                    <a:xfrm>
+                      <a:off x="0" y="0"/>
+                      <a:ext cx="3543422" cy="2616172"/>
+                    </a:xfrm>
+                    <a:prstGeom prst="rect">
+                      <a:avLst/>
+                    </a:prstGeom>
+                  </pic:spPr>
+                </pic:pic>
+              </a:graphicData>
+            </a:graphic>
+          </wp:inline>
+        </w:drawing>
+      </w:r>
+    </w:p>
+    <w:p>
+      <w:pPr>
+        <w:jc w:val="both"/>
+      </w:pPr>
+      <w:r>
+        <w:t>Ceci est une classe interne et contribue à la validation du document xml</w:t>
+      </w:r>
+      <w:r>
+        <w:t>. Ainsi, les avertissements ne causent pas d’arrêt du programme contrairement aux erreurs.</w:t>
+      </w:r>
+      <w:r>
+        <w:t xml:space="preserve"> Les erreurs ont pour effet de lever une exception qui pourra être détectée par le programme.</w:t>
+      </w:r>
+    </w:p>
+    <w:p>
+      <w:pPr>
+        <w:jc w:val="both"/>
+      </w:pPr>
+      <w:r>
+        <w:t xml:space="preserve">Vous trouverez à la racine du projet </w:t>
+      </w:r>
+      <w:r>
+        <w:rPr>
+          <w:i/>
+        </w:rPr>
+        <w:t>SER_PlexAdmin</w:t>
+      </w:r>
+      <w:r>
+        <w:t>, un document nommé data.xml illustrant le résultat d’une génération de document xml.</w:t>
+      </w:r>
+      <w:r>
+        <w:br w:type="page"/>
+      </w:r>
+    </w:p>
+    <w:p>
+      <w:pPr>
+        <w:pStyle w:val="Titre1"/>
+      </w:pPr>
+      <w:bookmarkStart w:id="5" w:name="_Toc449628342"/>
+      <w:r>
+        <w:lastRenderedPageBreak/>
+        <w:t>Modification de la s</w:t>
+      </w:r>
+      <w:r>
+        <w:t>tructure du document JSON</w:t>
+      </w:r>
+      <w:bookmarkEnd w:id="5"/>
+    </w:p>
+    <w:p>
+      <w:r>
+        <w:rPr>
+          <w:noProof/>
+          <w:lang w:eastAsia="fr-CH"/>
+        </w:rPr>
+        <w:drawing>
+          <wp:inline distT="0" distB="0" distL="0" distR="0" wp14:anchorId="2FA678D1" wp14:editId="5D4F1121">
+            <wp:extent cx="3962400" cy="1371600"/>
+            <wp:effectExtent l="0" t="0" r="0" b="0"/>
+            <wp:docPr id="1" name="Image 1"/>
+            <wp:cNvGraphicFramePr>
+              <a:graphicFrameLocks xmlns:a="http://schemas.openxmlformats.org/drawingml/2006/main" noChangeAspect="1"/>
+            </wp:cNvGraphicFramePr>
+            <a:graphic xmlns:a="http://schemas.openxmlformats.org/drawingml/2006/main">
+              <a:graphicData uri="http://schemas.openxmlformats.org/drawingml/2006/picture">
+                <pic:pic xmlns:pic="http://schemas.openxmlformats.org/drawingml/2006/picture">
+                  <pic:nvPicPr>
+                    <pic:cNvPr id="1" name=""/>
+                    <pic:cNvPicPr/>
+                  </pic:nvPicPr>
+                  <pic:blipFill>
+                    <a:blip r:embed="rId18"/>
+                    <a:stretch>
+                      <a:fillRect/>
+                    </a:stretch>
+                  </pic:blipFill>
+                  <pic:spPr>
+                    <a:xfrm>
+                      <a:off x="0" y="0"/>
                       <a:ext cx="3962400" cy="1371600"/>
                     </a:xfrm>
                     <a:prstGeom prst="rect">
@@ -2003,30 +2268,295 @@
         <w:jc w:val="both"/>
       </w:pPr>
       <w:r>
-        <w:t xml:space="preserve">Nous avons modifié la structure du document </w:t>
-      </w:r>
-      <w:proofErr w:type="spellStart"/>
+        <w:t xml:space="preserve">Nous avons modifié la structure du document json afin de supprimer certains éléments de la hiérarchie qui nous semblaient superflus. Ainsi, nous n’avons plus qu’une liste de projections et l’élément </w:t>
+      </w:r>
+      <w:r>
+        <w:rPr>
+          <w:i/>
+        </w:rPr>
+        <w:t>projection</w:t>
+      </w:r>
+      <w:r>
+        <w:t xml:space="preserve"> a disparu. De plus, les noms des acteurs ayant joué le premier et le deuxième rôle sont enregistrés dans un tableau, ce qui permet de garantir l’évolutivité de notre document.</w:t>
+      </w:r>
+    </w:p>
+    <w:p>
+      <w:pPr>
+        <w:pStyle w:val="Titre1"/>
+      </w:pPr>
+      <w:r>
+        <w:t>Génération du document JSON</w:t>
+      </w:r>
+    </w:p>
+    <w:p>
+      <w:pPr>
+        <w:pStyle w:val="Titre2"/>
+      </w:pPr>
+      <w:r>
+        <w:t>Controleur</w:t>
+      </w:r>
+      <w:r>
+        <w:t>Media</w:t>
+      </w:r>
+    </w:p>
+    <w:p>
+      <w:r>
+        <w:rPr>
+          <w:noProof/>
+          <w:lang w:eastAsia="fr-CH"/>
+        </w:rPr>
+        <w:drawing>
+          <wp:inline distT="0" distB="0" distL="0" distR="0" wp14:anchorId="307EA991" wp14:editId="677A6F65">
+            <wp:extent cx="5760720" cy="2933700"/>
+            <wp:effectExtent l="0" t="0" r="0" b="0"/>
+            <wp:docPr id="12" name="Image 12"/>
+            <wp:cNvGraphicFramePr>
+              <a:graphicFrameLocks xmlns:a="http://schemas.openxmlformats.org/drawingml/2006/main" noChangeAspect="1"/>
+            </wp:cNvGraphicFramePr>
+            <a:graphic xmlns:a="http://schemas.openxmlformats.org/drawingml/2006/main">
+              <a:graphicData uri="http://schemas.openxmlformats.org/drawingml/2006/picture">
+                <pic:pic xmlns:pic="http://schemas.openxmlformats.org/drawingml/2006/picture">
+                  <pic:nvPicPr>
+                    <pic:cNvPr id="1" name=""/>
+                    <pic:cNvPicPr/>
+                  </pic:nvPicPr>
+                  <pic:blipFill>
+                    <a:blip r:embed="rId19"/>
+                    <a:stretch>
+                      <a:fillRect/>
+                    </a:stretch>
+                  </pic:blipFill>
+                  <pic:spPr>
+                    <a:xfrm>
+                      <a:off x="0" y="0"/>
+                      <a:ext cx="5760720" cy="2933700"/>
+                    </a:xfrm>
+                    <a:prstGeom prst="rect">
+                      <a:avLst/>
+                    </a:prstGeom>
+                  </pic:spPr>
+                </pic:pic>
+              </a:graphicData>
+            </a:graphic>
+          </wp:inline>
+        </w:drawing>
+      </w:r>
+    </w:p>
+    <w:p>
+      <w:pPr>
+        <w:jc w:val="both"/>
+      </w:pPr>
+      <w:r>
+        <w:t xml:space="preserve">Comme pour la génération du document xml, le contrôleur responsable de la génération du document json possède deux méthodes principales. La méthode </w:t>
+      </w:r>
+      <w:r>
+        <w:rPr>
+          <w:i/>
+        </w:rPr>
+        <w:t>sendJSONToMedia</w:t>
+      </w:r>
+      <w:r>
+        <w:rPr>
+          <w:i/>
+        </w:rPr>
+        <w:t xml:space="preserve">, </w:t>
+      </w:r>
+      <w:r>
+        <w:t xml:space="preserve">charge les données et crée un </w:t>
+      </w:r>
+      <w:r>
+        <w:rPr>
+          <w:i/>
+        </w:rPr>
+        <w:t>JSONSerializer</w:t>
+      </w:r>
+      <w:r>
+        <w:t xml:space="preserve">, puis utilise la méthode </w:t>
+      </w:r>
+      <w:r>
+        <w:rPr>
+          <w:i/>
+        </w:rPr>
+        <w:t>writeToFile</w:t>
+      </w:r>
+      <w:r>
+        <w:t xml:space="preserve"> pour transformer les données et les écrire sur le flux.</w:t>
+      </w:r>
+    </w:p>
+    <w:p>
+      <w:pPr>
+        <w:jc w:val="both"/>
+      </w:pPr>
+      <w:r>
+        <w:rPr>
+          <w:noProof/>
+          <w:lang w:eastAsia="fr-CH"/>
+        </w:rPr>
+        <w:lastRenderedPageBreak/>
+        <w:drawing>
+          <wp:inline distT="0" distB="0" distL="0" distR="0" wp14:anchorId="4F4F53CC" wp14:editId="7B110332">
+            <wp:extent cx="5760720" cy="2477770"/>
+            <wp:effectExtent l="0" t="0" r="0" b="0"/>
+            <wp:docPr id="14" name="Image 14"/>
+            <wp:cNvGraphicFramePr>
+              <a:graphicFrameLocks xmlns:a="http://schemas.openxmlformats.org/drawingml/2006/main" noChangeAspect="1"/>
+            </wp:cNvGraphicFramePr>
+            <a:graphic xmlns:a="http://schemas.openxmlformats.org/drawingml/2006/main">
+              <a:graphicData uri="http://schemas.openxmlformats.org/drawingml/2006/picture">
+                <pic:pic xmlns:pic="http://schemas.openxmlformats.org/drawingml/2006/picture">
+                  <pic:nvPicPr>
+                    <pic:cNvPr id="1" name=""/>
+                    <pic:cNvPicPr/>
+                  </pic:nvPicPr>
+                  <pic:blipFill>
+                    <a:blip r:embed="rId20"/>
+                    <a:stretch>
+                      <a:fillRect/>
+                    </a:stretch>
+                  </pic:blipFill>
+                  <pic:spPr>
+                    <a:xfrm>
+                      <a:off x="0" y="0"/>
+                      <a:ext cx="5760720" cy="2477770"/>
+                    </a:xfrm>
+                    <a:prstGeom prst="rect">
+                      <a:avLst/>
+                    </a:prstGeom>
+                  </pic:spPr>
+                </pic:pic>
+              </a:graphicData>
+            </a:graphic>
+          </wp:inline>
+        </w:drawing>
+      </w:r>
+    </w:p>
+    <w:p>
+      <w:r>
+        <w:t>A nouveau, la génération du document est effectuée de manière plutôt fonctionnel</w:t>
+      </w:r>
+      <w:r>
+        <w:t>le</w:t>
+      </w:r>
+      <w:r>
+        <w:t xml:space="preserve">, en utilisant cette fois une classe interne </w:t>
+      </w:r>
+      <w:r>
+        <w:rPr>
+          <w:i/>
+        </w:rPr>
+        <w:t>Element</w:t>
+      </w:r>
+      <w:r>
+        <w:t>.</w:t>
+      </w:r>
+      <w:r>
+        <w:t xml:space="preserve"> L’utilisation de </w:t>
+      </w:r>
+      <w:r>
+        <w:rPr>
+          <w:i/>
+        </w:rPr>
+        <w:t>Stream</w:t>
+      </w:r>
+      <w:r>
+        <w:t xml:space="preserve"> nous facilite beaucoup les choses pour le parcours et la transformation de tableaux.</w:t>
+      </w:r>
+    </w:p>
+    <w:p>
+      <w:pPr>
+        <w:jc w:val="center"/>
+      </w:pPr>
+      <w:r>
+        <w:rPr>
+          <w:noProof/>
+          <w:lang w:eastAsia="fr-CH"/>
+        </w:rPr>
+        <w:drawing>
+          <wp:inline distT="0" distB="0" distL="0" distR="0" wp14:anchorId="11C5A517" wp14:editId="642C4914">
+            <wp:extent cx="3401042" cy="4251302"/>
+            <wp:effectExtent l="0" t="0" r="9525" b="0"/>
+            <wp:docPr id="15" name="Image 15"/>
+            <wp:cNvGraphicFramePr>
+              <a:graphicFrameLocks xmlns:a="http://schemas.openxmlformats.org/drawingml/2006/main" noChangeAspect="1"/>
+            </wp:cNvGraphicFramePr>
+            <a:graphic xmlns:a="http://schemas.openxmlformats.org/drawingml/2006/main">
+              <a:graphicData uri="http://schemas.openxmlformats.org/drawingml/2006/picture">
+                <pic:pic xmlns:pic="http://schemas.openxmlformats.org/drawingml/2006/picture">
+                  <pic:nvPicPr>
+                    <pic:cNvPr id="1" name=""/>
+                    <pic:cNvPicPr/>
+                  </pic:nvPicPr>
+                  <pic:blipFill>
+                    <a:blip r:embed="rId21"/>
+                    <a:stretch>
+                      <a:fillRect/>
+                    </a:stretch>
+                  </pic:blipFill>
+                  <pic:spPr>
+                    <a:xfrm>
+                      <a:off x="0" y="0"/>
+                      <a:ext cx="3408986" cy="4261233"/>
+                    </a:xfrm>
+                    <a:prstGeom prst="rect">
+                      <a:avLst/>
+                    </a:prstGeom>
+                  </pic:spPr>
+                </pic:pic>
+              </a:graphicData>
+            </a:graphic>
+          </wp:inline>
+        </w:drawing>
+      </w:r>
+    </w:p>
+    <w:p>
+      <w:r>
+        <w:t xml:space="preserve">Voici donc la classe interne </w:t>
+      </w:r>
+      <w:r>
+        <w:rPr>
+          <w:i/>
+        </w:rPr>
+        <w:t>Element</w:t>
+      </w:r>
+      <w:r>
+        <w:t xml:space="preserve"> utilisée pour générer les objets json et y ajouter des propriétés et des enfants. A noter que chaque méthode test si les données sont non nulles et retournent un objet </w:t>
+      </w:r>
+      <w:r>
+        <w:rPr>
+          <w:i/>
+        </w:rPr>
+        <w:t>Element</w:t>
+      </w:r>
+      <w:r>
+        <w:t xml:space="preserve"> afin de pouvoir combiner plusieurs opérations.</w:t>
+      </w:r>
+    </w:p>
+    <w:p>
+      <w:r>
+        <w:t xml:space="preserve">Vous trouverez à la racine du projet </w:t>
+      </w:r>
+      <w:r>
+        <w:rPr>
+          <w:i/>
+        </w:rPr>
+        <w:t>SER_PlexAdmin</w:t>
+      </w:r>
+      <w:r>
+        <w:t xml:space="preserve">, un document nommé </w:t>
+      </w:r>
+      <w:r>
+        <w:t>data.json</w:t>
+      </w:r>
+      <w:r>
+        <w:t xml:space="preserve"> illustrant le résultat d’une génération de document </w:t>
+      </w:r>
       <w:r>
         <w:t>json</w:t>
       </w:r>
-      <w:proofErr w:type="spellEnd"/>
-      <w:r>
-        <w:t xml:space="preserve"> afin de supprimer certains éléments de la hiérarchie qui nous semblaient superflus. Ainsi, nous n’avons plus qu’une liste de projections et l’élément </w:t>
-      </w:r>
-      <w:r>
-        <w:rPr>
-          <w:i/>
-        </w:rPr>
-        <w:t>projection</w:t>
-      </w:r>
-      <w:r>
-        <w:t xml:space="preserve"> a disparu. De plus, les noms des acteurs ayant joué le premier et le deuxième rôle sont enregistrés dans un tableau, ce qui permet de garantir l’évolutivité de notre document.</w:t>
-      </w:r>
-    </w:p>
-    <w:p/>
-    <w:p>
-      <w:r>
-        <w:br w:type="page"/>
+      <w:bookmarkStart w:id="6" w:name="_GoBack"/>
+      <w:bookmarkEnd w:id="6"/>
+      <w:r>
+        <w:t>.</w:t>
       </w:r>
     </w:p>
     <w:p>
@@ -2047,10 +2577,16 @@
       <w:r>
         <w:t xml:space="preserve"> </w:t>
       </w:r>
+      <w:r>
+        <w:t>Il a été très intéressant de pouvoir transformer des données en documents json et xml. Nous avons constaté qu’il n’est pas aisé de transformer des données en document, notamment à cause de données pouvant être absentes. Ainsi, selon notre schéma, certaines données sont obligatoires, alors que selon la base de données, très peu le sont. Ainsi, pour le futur, il faudra veiller à surveiller quelles données sont effectivement présentes et donc valider les documents xml.</w:t>
+      </w:r>
+      <w:r>
+        <w:t xml:space="preserve"> Il a été très enrichissant de pouvoir utiliser les outils de transformation sans avoir recours à une écriture en dure des documents.</w:t>
+      </w:r>
     </w:p>
     <w:sectPr>
-      <w:headerReference w:type="default" r:id="rId14"/>
-      <w:footerReference w:type="default" r:id="rId15"/>
+      <w:headerReference w:type="default" r:id="rId22"/>
+      <w:footerReference w:type="default" r:id="rId23"/>
       <w:pgSz w:w="11906" w:h="16838"/>
       <w:pgMar w:top="1417" w:right="1417" w:bottom="1417" w:left="1417" w:header="708" w:footer="708" w:gutter="0"/>
       <w:pgNumType w:start="0"/>
@@ -2110,7 +2646,7 @@
       <w:rPr>
         <w:noProof/>
       </w:rPr>
-      <w:t>- 6 -</w:t>
+      <w:t>- 10 -</w:t>
     </w:r>
     <w:r>
       <w:fldChar w:fldCharType="end"/>
@@ -3039,6 +3575,18 @@
   </w:num>
   <w:num w:numId="9">
     <w:abstractNumId w:val="7"/>
+  </w:num>
+  <w:num w:numId="10">
+    <w:abstractNumId w:val="8"/>
+    <w:lvlOverride w:ilvl="0">
+      <w:startOverride w:val="1"/>
+    </w:lvlOverride>
+  </w:num>
+  <w:num w:numId="11">
+    <w:abstractNumId w:val="8"/>
+    <w:lvlOverride w:ilvl="0">
+      <w:startOverride w:val="1"/>
+    </w:lvlOverride>
   </w:num>
 </w:numbering>
 </file>
@@ -3971,7 +4519,7 @@
 </file>
 
 <file path=customXml/itemProps2.xml><?xml version="1.0" encoding="utf-8"?>
-<ds:datastoreItem xmlns:ds="http://schemas.openxmlformats.org/officeDocument/2006/customXml" ds:itemID="{03BCC2C3-556A-4B9E-A629-7A026C3DB40A}">
+<ds:datastoreItem xmlns:ds="http://schemas.openxmlformats.org/officeDocument/2006/customXml" ds:itemID="{C0246364-77ED-4B19-BAFA-5F37E291526F}">
   <ds:schemaRefs>
     <ds:schemaRef ds:uri="http://schemas.openxmlformats.org/officeDocument/2006/bibliography"/>
   </ds:schemaRefs>

</xml_diff>

<commit_message>
[SER - Labo2] modify style and correct some mistakes
</commit_message>
<xml_diff>
--- a/SER/Labo2/Documentation.docx
+++ b/SER/Labo2/Documentation.docx
@@ -1,6 +1,6 @@
 
 <file path=word/document.xml><?xml version="1.0" encoding="utf-8"?>
-<w:document xmlns:wpc="http://schemas.microsoft.com/office/word/2010/wordprocessingCanvas" xmlns:mc="http://schemas.openxmlformats.org/markup-compatibility/2006" xmlns:o="urn:schemas-microsoft-com:office:office" xmlns:r="http://schemas.openxmlformats.org/officeDocument/2006/relationships" xmlns:m="http://schemas.openxmlformats.org/officeDocument/2006/math" xmlns:v="urn:schemas-microsoft-com:vml" xmlns:wp14="http://schemas.microsoft.com/office/word/2010/wordprocessingDrawing" xmlns:wp="http://schemas.openxmlformats.org/drawingml/2006/wordprocessingDrawing" xmlns:w10="urn:schemas-microsoft-com:office:word" xmlns:w="http://schemas.openxmlformats.org/wordprocessingml/2006/main" xmlns:w14="http://schemas.microsoft.com/office/word/2010/wordml" xmlns:w15="http://schemas.microsoft.com/office/word/2012/wordml" xmlns:wpg="http://schemas.microsoft.com/office/word/2010/wordprocessingGroup" xmlns:wpi="http://schemas.microsoft.com/office/word/2010/wordprocessingInk" xmlns:wne="http://schemas.microsoft.com/office/word/2006/wordml" xmlns:wps="http://schemas.microsoft.com/office/word/2010/wordprocessingShape" mc:Ignorable="w14 w15 wp14">
+<w:document xmlns:wpc="http://schemas.microsoft.com/office/word/2010/wordprocessingCanvas" xmlns:cx="http://schemas.microsoft.com/office/drawing/2014/chartex" xmlns:cx1="http://schemas.microsoft.com/office/drawing/2015/9/8/chartex" xmlns:cx2="http://schemas.microsoft.com/office/drawing/2015/10/21/chartex" xmlns:mc="http://schemas.openxmlformats.org/markup-compatibility/2006" xmlns:o="urn:schemas-microsoft-com:office:office" xmlns:r="http://schemas.openxmlformats.org/officeDocument/2006/relationships" xmlns:m="http://schemas.openxmlformats.org/officeDocument/2006/math" xmlns:v="urn:schemas-microsoft-com:vml" xmlns:wp14="http://schemas.microsoft.com/office/word/2010/wordprocessingDrawing" xmlns:wp="http://schemas.openxmlformats.org/drawingml/2006/wordprocessingDrawing" xmlns:w10="urn:schemas-microsoft-com:office:word" xmlns:w="http://schemas.openxmlformats.org/wordprocessingml/2006/main" xmlns:w14="http://schemas.microsoft.com/office/word/2010/wordml" xmlns:w15="http://schemas.microsoft.com/office/word/2012/wordml" xmlns:w16se="http://schemas.microsoft.com/office/word/2015/wordml/symex" xmlns:wpg="http://schemas.microsoft.com/office/word/2010/wordprocessingGroup" xmlns:wpi="http://schemas.microsoft.com/office/word/2010/wordprocessingInk" xmlns:wne="http://schemas.microsoft.com/office/word/2006/wordml" xmlns:wps="http://schemas.microsoft.com/office/word/2010/wordprocessingShape" mc:Ignorable="w14 w15 w16se wp14">
   <w:body>
     <w:sdt>
       <w:sdtPr>
@@ -26,7 +26,7 @@
             <mc:AlternateContent>
               <mc:Choice Requires="wps">
                 <w:drawing>
-                  <wp:anchor distT="0" distB="0" distL="182880" distR="182880" simplePos="0" relativeHeight="251660288" behindDoc="0" locked="0" layoutInCell="1" allowOverlap="1" wp14:anchorId="646BA7DB" wp14:editId="11135A4C">
+                  <wp:anchor distT="0" distB="0" distL="182880" distR="182880" simplePos="0" relativeHeight="251660288" behindDoc="0" locked="0" layoutInCell="1" allowOverlap="1" wp14:anchorId="7AB8138F" wp14:editId="02D33DDA">
                     <wp:simplePos x="0" y="0"/>
                     <mc:AlternateContent>
                       <mc:Choice Requires="wp14">
@@ -227,11 +227,11 @@
               </mc:Choice>
               <mc:Fallback>
                 <w:pict>
-                  <v:shapetype w14:anchorId="646BA7DB" id="_x0000_t202" coordsize="21600,21600" o:spt="202" path="m,l,21600r21600,l21600,xe">
+                  <v:shapetype w14:anchorId="7AB8138F" id="_x0000_t202" coordsize="21600,21600" o:spt="202" path="m,l,21600r21600,l21600,xe">
                     <v:stroke joinstyle="miter"/>
                     <v:path gradientshapeok="t" o:connecttype="rect"/>
                   </v:shapetype>
-                  <v:shape id="Zone de texte 131" o:spid="_x0000_s1026" type="#_x0000_t202" style="position:absolute;margin-left:0;margin-top:0;width:369pt;height:529.2pt;z-index:251660288;visibility:visible;mso-wrap-style:square;mso-width-percent:790;mso-height-percent:350;mso-left-percent:77;mso-top-percent:540;mso-wrap-distance-left:14.4pt;mso-wrap-distance-top:0;mso-wrap-distance-right:14.4pt;mso-wrap-distance-bottom:0;mso-position-horizontal-relative:margin;mso-position-vertical-relative:page;mso-width-percent:790;mso-height-percent:350;mso-left-percent:77;mso-top-percent:540;mso-width-relative:margin;mso-height-relative:page;v-text-anchor:top" o:gfxdata="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" filled="f" stroked="f" strokeweight=".5pt">
+                  <v:shape id="Zone de texte 131" o:spid="_x0000_s1026" type="#_x0000_t202" style="position:absolute;left:0;text-align:left;margin-left:0;margin-top:0;width:369pt;height:529.2pt;z-index:251660288;visibility:visible;mso-wrap-style:square;mso-width-percent:790;mso-height-percent:350;mso-left-percent:77;mso-top-percent:540;mso-wrap-distance-left:14.4pt;mso-wrap-distance-top:0;mso-wrap-distance-right:14.4pt;mso-wrap-distance-bottom:0;mso-position-horizontal-relative:margin;mso-position-vertical-relative:page;mso-width-percent:790;mso-height-percent:350;mso-left-percent:77;mso-top-percent:540;mso-width-relative:margin;mso-height-relative:page;v-text-anchor:top" o:gfxdata="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" filled="f" stroked="f" strokeweight=".5pt">
                     <v:textbox style="mso-fit-shape-to-text:t" inset="0,0,0,0">
                       <w:txbxContent>
                         <w:p>
@@ -364,7 +364,7 @@
             <mc:AlternateContent>
               <mc:Choice Requires="wps">
                 <w:drawing>
-                  <wp:anchor distT="0" distB="0" distL="114300" distR="114300" simplePos="0" relativeHeight="251659264" behindDoc="0" locked="0" layoutInCell="1" allowOverlap="1" wp14:anchorId="2E7BD201" wp14:editId="5F343346">
+                  <wp:anchor distT="0" distB="0" distL="114300" distR="114300" simplePos="0" relativeHeight="251659264" behindDoc="0" locked="0" layoutInCell="1" allowOverlap="1" wp14:anchorId="7CF8930F" wp14:editId="672E8F80">
                     <wp:simplePos x="0" y="0"/>
                     <wp:positionH relativeFrom="margin">
                       <wp:align>right</wp:align>
@@ -488,7 +488,7 @@
               </mc:Choice>
               <mc:Fallback>
                 <w:pict>
-                  <v:rect w14:anchorId="2E7BD201" id="Rectangle 132" o:spid="_x0000_s1027" style="position:absolute;margin-left:-4.4pt;margin-top:0;width:46.8pt;height:77.75pt;z-index:251659264;visibility:visible;mso-wrap-style:square;mso-width-percent:76;mso-height-percent:98;mso-top-percent:23;mso-wrap-distance-left:9pt;mso-wrap-distance-top:0;mso-wrap-distance-right:9pt;mso-wrap-distance-bottom:0;mso-position-horizontal:right;mso-position-horizontal-relative:margin;mso-position-vertical-relative:page;mso-width-percent:76;mso-height-percent:98;mso-top-percent:23;mso-width-relative:page;mso-height-relative:page;v-text-anchor:bottom" o:gfxdata="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" fillcolor="#5b9bd5 [3204]" stroked="f" strokeweight="1pt">
+                  <v:rect w14:anchorId="7CF8930F" id="Rectangle 132" o:spid="_x0000_s1027" style="position:absolute;left:0;text-align:left;margin-left:-4.4pt;margin-top:0;width:46.8pt;height:77.75pt;z-index:251659264;visibility:visible;mso-wrap-style:square;mso-width-percent:76;mso-height-percent:98;mso-top-percent:23;mso-wrap-distance-left:9pt;mso-wrap-distance-top:0;mso-wrap-distance-right:9pt;mso-wrap-distance-bottom:0;mso-position-horizontal:right;mso-position-horizontal-relative:margin;mso-position-vertical-relative:page;mso-width-percent:76;mso-height-percent:98;mso-top-percent:23;mso-width-relative:page;mso-height-relative:page;v-text-anchor:bottom" o:gfxdata="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" fillcolor="#5b9bd5 [3204]" stroked="f" strokeweight="1pt">
                     <v:path arrowok="t"/>
                     <o:lock v:ext="edit" aspectratio="t"/>
                     <v:textbox inset="3.6pt,,3.6pt">
@@ -553,11 +553,8 @@
         <w:sdt>
           <w:sdtPr>
             <w:rPr>
-              <w:rFonts w:asciiTheme="minorHAnsi" w:eastAsiaTheme="minorHAnsi" w:hAnsiTheme="minorHAnsi" w:cstheme="minorBidi"/>
-              <w:color w:val="auto"/>
-              <w:sz w:val="22"/>
-              <w:szCs w:val="22"/>
-              <w:lang w:val="fr-FR" w:eastAsia="en-US"/>
+              <w:rFonts w:eastAsiaTheme="minorHAnsi"/>
+              <w:lang w:val="fr-FR"/>
             </w:rPr>
             <w:id w:val="537166079"/>
             <w:docPartObj>
@@ -567,6 +564,7 @@
           </w:sdtPr>
           <w:sdtEndPr>
             <w:rPr>
+              <w:rFonts w:eastAsiaTheme="minorEastAsia"/>
               <w:b/>
               <w:bCs/>
             </w:rPr>
@@ -574,10 +572,15 @@
           <w:sdtContent>
             <w:p>
               <w:pPr>
-                <w:pStyle w:val="En-ttedetabledesmatires"/>
+                <w:rPr>
+                  <w:b/>
+                  <w:sz w:val="32"/>
+                </w:rPr>
               </w:pPr>
               <w:r>
                 <w:rPr>
+                  <w:b/>
+                  <w:sz w:val="32"/>
                   <w:lang w:val="fr-FR"/>
                 </w:rPr>
                 <w:t>Table des matières</w:t>
@@ -591,7 +594,6 @@
                   <w:tab w:val="right" w:leader="dot" w:pos="9062"/>
                 </w:tabs>
                 <w:rPr>
-                  <w:rFonts w:eastAsiaTheme="minorEastAsia"/>
                   <w:noProof/>
                   <w:lang w:eastAsia="fr-CH"/>
                 </w:rPr>
@@ -605,17 +607,16 @@
               <w:r>
                 <w:fldChar w:fldCharType="separate"/>
               </w:r>
-              <w:hyperlink w:anchor="_Toc449628337" w:history="1">
+              <w:hyperlink w:anchor="_Toc449685537" w:history="1">
                 <w:r>
                   <w:rPr>
                     <w:rStyle w:val="Lienhypertexte"/>
                     <w:noProof/>
                   </w:rPr>
-                  <w:t>1.</w:t>
-                </w:r>
-                <w:r>
-                  <w:rPr>
-                    <w:rFonts w:eastAsiaTheme="minorEastAsia"/>
+                  <w:t>1</w:t>
+                </w:r>
+                <w:r>
+                  <w:rPr>
                     <w:noProof/>
                     <w:lang w:eastAsia="fr-CH"/>
                   </w:rPr>
@@ -647,7 +648,7 @@
                     <w:noProof/>
                     <w:webHidden/>
                   </w:rPr>
-                  <w:instrText xml:space="preserve"> PAGEREF _Toc449628337 \h </w:instrText>
+                  <w:instrText xml:space="preserve"> PAGEREF _Toc449685537 \h </w:instrText>
                 </w:r>
                 <w:r>
                   <w:rPr>
@@ -686,22 +687,20 @@
                   <w:tab w:val="right" w:leader="dot" w:pos="9062"/>
                 </w:tabs>
                 <w:rPr>
-                  <w:rFonts w:eastAsiaTheme="minorEastAsia"/>
                   <w:noProof/>
                   <w:lang w:eastAsia="fr-CH"/>
                 </w:rPr>
               </w:pPr>
-              <w:hyperlink w:anchor="_Toc449628338" w:history="1">
+              <w:hyperlink w:anchor="_Toc449685538" w:history="1">
                 <w:r>
                   <w:rPr>
                     <w:rStyle w:val="Lienhypertexte"/>
                     <w:noProof/>
                   </w:rPr>
-                  <w:t>2.</w:t>
-                </w:r>
-                <w:r>
-                  <w:rPr>
-                    <w:rFonts w:eastAsiaTheme="minorEastAsia"/>
+                  <w:t>2</w:t>
+                </w:r>
+                <w:r>
+                  <w:rPr>
                     <w:noProof/>
                     <w:lang w:eastAsia="fr-CH"/>
                   </w:rPr>
@@ -733,7 +732,7 @@
                     <w:noProof/>
                     <w:webHidden/>
                   </w:rPr>
-                  <w:instrText xml:space="preserve"> PAGEREF _Toc449628338 \h </w:instrText>
+                  <w:instrText xml:space="preserve"> PAGEREF _Toc449685538 \h </w:instrText>
                 </w:r>
                 <w:r>
                   <w:rPr>
@@ -772,22 +771,20 @@
                   <w:tab w:val="right" w:leader="dot" w:pos="9062"/>
                 </w:tabs>
                 <w:rPr>
-                  <w:rFonts w:eastAsiaTheme="minorEastAsia"/>
                   <w:noProof/>
                   <w:lang w:eastAsia="fr-CH"/>
                 </w:rPr>
               </w:pPr>
-              <w:hyperlink w:anchor="_Toc449628339" w:history="1">
+              <w:hyperlink w:anchor="_Toc449685539" w:history="1">
                 <w:r>
                   <w:rPr>
                     <w:rStyle w:val="Lienhypertexte"/>
                     <w:noProof/>
                   </w:rPr>
-                  <w:t>3.</w:t>
-                </w:r>
-                <w:r>
-                  <w:rPr>
-                    <w:rFonts w:eastAsiaTheme="minorEastAsia"/>
+                  <w:t>3</w:t>
+                </w:r>
+                <w:r>
+                  <w:rPr>
                     <w:noProof/>
                     <w:lang w:eastAsia="fr-CH"/>
                   </w:rPr>
@@ -819,7 +816,7 @@
                     <w:noProof/>
                     <w:webHidden/>
                   </w:rPr>
-                  <w:instrText xml:space="preserve"> PAGEREF _Toc449628339 \h </w:instrText>
+                  <w:instrText xml:space="preserve"> PAGEREF _Toc449685539 \h </w:instrText>
                 </w:r>
                 <w:r>
                   <w:rPr>
@@ -858,22 +855,20 @@
                   <w:tab w:val="right" w:leader="dot" w:pos="9062"/>
                 </w:tabs>
                 <w:rPr>
-                  <w:rFonts w:eastAsiaTheme="minorEastAsia"/>
                   <w:noProof/>
                   <w:lang w:eastAsia="fr-CH"/>
                 </w:rPr>
               </w:pPr>
-              <w:hyperlink w:anchor="_Toc449628340" w:history="1">
+              <w:hyperlink w:anchor="_Toc449685540" w:history="1">
                 <w:r>
                   <w:rPr>
                     <w:rStyle w:val="Lienhypertexte"/>
                     <w:noProof/>
                   </w:rPr>
-                  <w:t>4.</w:t>
-                </w:r>
-                <w:r>
-                  <w:rPr>
-                    <w:rFonts w:eastAsiaTheme="minorEastAsia"/>
+                  <w:t>4</w:t>
+                </w:r>
+                <w:r>
+                  <w:rPr>
                     <w:noProof/>
                     <w:lang w:eastAsia="fr-CH"/>
                   </w:rPr>
@@ -884,7 +879,7 @@
                     <w:rStyle w:val="Lienhypertexte"/>
                     <w:noProof/>
                   </w:rPr>
-                  <w:t>Génération du document xml</w:t>
+                  <w:t>Génération du document XML</w:t>
                 </w:r>
                 <w:r>
                   <w:rPr>
@@ -905,7 +900,7 @@
                     <w:noProof/>
                     <w:webHidden/>
                   </w:rPr>
-                  <w:instrText xml:space="preserve"> PAGEREF _Toc449628340 \h </w:instrText>
+                  <w:instrText xml:space="preserve"> PAGEREF _Toc449685540 \h </w:instrText>
                 </w:r>
                 <w:r>
                   <w:rPr>
@@ -940,20 +935,34 @@
               <w:pPr>
                 <w:pStyle w:val="TM2"/>
                 <w:tabs>
+                  <w:tab w:val="left" w:pos="880"/>
                   <w:tab w:val="right" w:leader="dot" w:pos="9062"/>
                 </w:tabs>
                 <w:rPr>
-                  <w:rFonts w:eastAsiaTheme="minorEastAsia"/>
                   <w:noProof/>
                   <w:lang w:eastAsia="fr-CH"/>
                 </w:rPr>
               </w:pPr>
-              <w:hyperlink w:anchor="_Toc449628341" w:history="1">
+              <w:hyperlink w:anchor="_Toc449685541" w:history="1">
                 <w:r>
                   <w:rPr>
                     <w:rStyle w:val="Lienhypertexte"/>
                     <w:noProof/>
                   </w:rPr>
+                  <w:t>4.1</w:t>
+                </w:r>
+                <w:r>
+                  <w:rPr>
+                    <w:noProof/>
+                    <w:lang w:eastAsia="fr-CH"/>
+                  </w:rPr>
+                  <w:tab/>
+                </w:r>
+                <w:r>
+                  <w:rPr>
+                    <w:rStyle w:val="Lienhypertexte"/>
+                    <w:noProof/>
+                  </w:rPr>
                   <w:t>ControleurXMLCreation</w:t>
                 </w:r>
                 <w:r>
@@ -975,7 +984,7 @@
                     <w:noProof/>
                     <w:webHidden/>
                   </w:rPr>
-                  <w:instrText xml:space="preserve"> PAGEREF _Toc449628341 \h </w:instrText>
+                  <w:instrText xml:space="preserve"> PAGEREF _Toc449685541 \h </w:instrText>
                 </w:r>
                 <w:r>
                   <w:rPr>
@@ -996,6 +1005,90 @@
                     <w:webHidden/>
                   </w:rPr>
                   <w:t>3</w:t>
+                </w:r>
+                <w:r>
+                  <w:rPr>
+                    <w:noProof/>
+                    <w:webHidden/>
+                  </w:rPr>
+                  <w:fldChar w:fldCharType="end"/>
+                </w:r>
+              </w:hyperlink>
+            </w:p>
+            <w:p>
+              <w:pPr>
+                <w:pStyle w:val="TM2"/>
+                <w:tabs>
+                  <w:tab w:val="left" w:pos="880"/>
+                  <w:tab w:val="right" w:leader="dot" w:pos="9062"/>
+                </w:tabs>
+                <w:rPr>
+                  <w:noProof/>
+                  <w:lang w:eastAsia="fr-CH"/>
+                </w:rPr>
+              </w:pPr>
+              <w:hyperlink w:anchor="_Toc449685542" w:history="1">
+                <w:r>
+                  <w:rPr>
+                    <w:rStyle w:val="Lienhypertexte"/>
+                    <w:noProof/>
+                  </w:rPr>
+                  <w:t>4.2</w:t>
+                </w:r>
+                <w:r>
+                  <w:rPr>
+                    <w:noProof/>
+                    <w:lang w:eastAsia="fr-CH"/>
+                  </w:rPr>
+                  <w:tab/>
+                </w:r>
+                <w:r>
+                  <w:rPr>
+                    <w:rStyle w:val="Lienhypertexte"/>
+                    <w:noProof/>
+                  </w:rPr>
+                  <w:t>XMLSerializer</w:t>
+                </w:r>
+                <w:r>
+                  <w:rPr>
+                    <w:noProof/>
+                    <w:webHidden/>
+                  </w:rPr>
+                  <w:tab/>
+                </w:r>
+                <w:r>
+                  <w:rPr>
+                    <w:noProof/>
+                    <w:webHidden/>
+                  </w:rPr>
+                  <w:fldChar w:fldCharType="begin"/>
+                </w:r>
+                <w:r>
+                  <w:rPr>
+                    <w:noProof/>
+                    <w:webHidden/>
+                  </w:rPr>
+                  <w:instrText xml:space="preserve"> PAGEREF _Toc449685542 \h </w:instrText>
+                </w:r>
+                <w:r>
+                  <w:rPr>
+                    <w:noProof/>
+                    <w:webHidden/>
+                  </w:rPr>
+                </w:r>
+                <w:r>
+                  <w:rPr>
+                    <w:noProof/>
+                    <w:webHidden/>
+                  </w:rPr>
+                  <w:fldChar w:fldCharType="separate"/>
+                </w:r>
+                <w:r>
+                  <w:rPr>
+                    <w:noProof/>
+                    <w:webHidden/>
+                  </w:rPr>
+                  <w:t>4</w:t>
                 </w:r>
                 <w:r>
                   <w:rPr>
@@ -1014,22 +1107,20 @@
                   <w:tab w:val="right" w:leader="dot" w:pos="9062"/>
                 </w:tabs>
                 <w:rPr>
-                  <w:rFonts w:eastAsiaTheme="minorEastAsia"/>
                   <w:noProof/>
                   <w:lang w:eastAsia="fr-CH"/>
                 </w:rPr>
               </w:pPr>
-              <w:hyperlink w:anchor="_Toc449628342" w:history="1">
+              <w:hyperlink w:anchor="_Toc449685543" w:history="1">
                 <w:r>
                   <w:rPr>
                     <w:rStyle w:val="Lienhypertexte"/>
                     <w:noProof/>
                   </w:rPr>
-                  <w:t>5.</w:t>
-                </w:r>
-                <w:r>
-                  <w:rPr>
-                    <w:rFonts w:eastAsiaTheme="minorEastAsia"/>
+                  <w:t>5</w:t>
+                </w:r>
+                <w:r>
+                  <w:rPr>
                     <w:noProof/>
                     <w:lang w:eastAsia="fr-CH"/>
                   </w:rPr>
@@ -1061,7 +1152,7 @@
                     <w:noProof/>
                     <w:webHidden/>
                   </w:rPr>
-                  <w:instrText xml:space="preserve"> PAGEREF _Toc449628342 \h </w:instrText>
+                  <w:instrText xml:space="preserve"> PAGEREF _Toc449685543 \h </w:instrText>
                 </w:r>
                 <w:r>
                   <w:rPr>
@@ -1081,7 +1172,7 @@
                     <w:noProof/>
                     <w:webHidden/>
                   </w:rPr>
-                  <w:t>5</w:t>
+                  <w:t>9</w:t>
                 </w:r>
                 <w:r>
                   <w:rPr>
@@ -1100,22 +1191,20 @@
                   <w:tab w:val="right" w:leader="dot" w:pos="9062"/>
                 </w:tabs>
                 <w:rPr>
-                  <w:rFonts w:eastAsiaTheme="minorEastAsia"/>
                   <w:noProof/>
                   <w:lang w:eastAsia="fr-CH"/>
                 </w:rPr>
               </w:pPr>
-              <w:hyperlink w:anchor="_Toc449628343" w:history="1">
+              <w:hyperlink w:anchor="_Toc449685544" w:history="1">
                 <w:r>
                   <w:rPr>
                     <w:rStyle w:val="Lienhypertexte"/>
                     <w:noProof/>
                   </w:rPr>
-                  <w:t>6.</w:t>
-                </w:r>
-                <w:r>
-                  <w:rPr>
-                    <w:rFonts w:eastAsiaTheme="minorEastAsia"/>
+                  <w:t>6</w:t>
+                </w:r>
+                <w:r>
+                  <w:rPr>
                     <w:noProof/>
                     <w:lang w:eastAsia="fr-CH"/>
                   </w:rPr>
@@ -1126,6 +1215,174 @@
                     <w:rStyle w:val="Lienhypertexte"/>
                     <w:noProof/>
                   </w:rPr>
+                  <w:t>Génération du document JSON</w:t>
+                </w:r>
+                <w:r>
+                  <w:rPr>
+                    <w:noProof/>
+                    <w:webHidden/>
+                  </w:rPr>
+                  <w:tab/>
+                </w:r>
+                <w:r>
+                  <w:rPr>
+                    <w:noProof/>
+                    <w:webHidden/>
+                  </w:rPr>
+                  <w:fldChar w:fldCharType="begin"/>
+                </w:r>
+                <w:r>
+                  <w:rPr>
+                    <w:noProof/>
+                    <w:webHidden/>
+                  </w:rPr>
+                  <w:instrText xml:space="preserve"> PAGEREF _Toc449685544 \h </w:instrText>
+                </w:r>
+                <w:r>
+                  <w:rPr>
+                    <w:noProof/>
+                    <w:webHidden/>
+                  </w:rPr>
+                </w:r>
+                <w:r>
+                  <w:rPr>
+                    <w:noProof/>
+                    <w:webHidden/>
+                  </w:rPr>
+                  <w:fldChar w:fldCharType="separate"/>
+                </w:r>
+                <w:r>
+                  <w:rPr>
+                    <w:noProof/>
+                    <w:webHidden/>
+                  </w:rPr>
+                  <w:t>9</w:t>
+                </w:r>
+                <w:r>
+                  <w:rPr>
+                    <w:noProof/>
+                    <w:webHidden/>
+                  </w:rPr>
+                  <w:fldChar w:fldCharType="end"/>
+                </w:r>
+              </w:hyperlink>
+            </w:p>
+            <w:p>
+              <w:pPr>
+                <w:pStyle w:val="TM2"/>
+                <w:tabs>
+                  <w:tab w:val="left" w:pos="880"/>
+                  <w:tab w:val="right" w:leader="dot" w:pos="9062"/>
+                </w:tabs>
+                <w:rPr>
+                  <w:noProof/>
+                  <w:lang w:eastAsia="fr-CH"/>
+                </w:rPr>
+              </w:pPr>
+              <w:hyperlink w:anchor="_Toc449685545" w:history="1">
+                <w:r>
+                  <w:rPr>
+                    <w:rStyle w:val="Lienhypertexte"/>
+                    <w:noProof/>
+                  </w:rPr>
+                  <w:t>6.1</w:t>
+                </w:r>
+                <w:r>
+                  <w:rPr>
+                    <w:noProof/>
+                    <w:lang w:eastAsia="fr-CH"/>
+                  </w:rPr>
+                  <w:tab/>
+                </w:r>
+                <w:r>
+                  <w:rPr>
+                    <w:rStyle w:val="Lienhypertexte"/>
+                    <w:noProof/>
+                  </w:rPr>
+                  <w:t>ControleurMedia</w:t>
+                </w:r>
+                <w:r>
+                  <w:rPr>
+                    <w:noProof/>
+                    <w:webHidden/>
+                  </w:rPr>
+                  <w:tab/>
+                </w:r>
+                <w:r>
+                  <w:rPr>
+                    <w:noProof/>
+                    <w:webHidden/>
+                  </w:rPr>
+                  <w:fldChar w:fldCharType="begin"/>
+                </w:r>
+                <w:r>
+                  <w:rPr>
+                    <w:noProof/>
+                    <w:webHidden/>
+                  </w:rPr>
+                  <w:instrText xml:space="preserve"> PAGEREF _Toc449685545 \h </w:instrText>
+                </w:r>
+                <w:r>
+                  <w:rPr>
+                    <w:noProof/>
+                    <w:webHidden/>
+                  </w:rPr>
+                </w:r>
+                <w:r>
+                  <w:rPr>
+                    <w:noProof/>
+                    <w:webHidden/>
+                  </w:rPr>
+                  <w:fldChar w:fldCharType="separate"/>
+                </w:r>
+                <w:r>
+                  <w:rPr>
+                    <w:noProof/>
+                    <w:webHidden/>
+                  </w:rPr>
+                  <w:t>9</w:t>
+                </w:r>
+                <w:r>
+                  <w:rPr>
+                    <w:noProof/>
+                    <w:webHidden/>
+                  </w:rPr>
+                  <w:fldChar w:fldCharType="end"/>
+                </w:r>
+              </w:hyperlink>
+            </w:p>
+            <w:p>
+              <w:pPr>
+                <w:pStyle w:val="TM1"/>
+                <w:tabs>
+                  <w:tab w:val="left" w:pos="440"/>
+                  <w:tab w:val="right" w:leader="dot" w:pos="9062"/>
+                </w:tabs>
+                <w:rPr>
+                  <w:noProof/>
+                  <w:lang w:eastAsia="fr-CH"/>
+                </w:rPr>
+              </w:pPr>
+              <w:hyperlink w:anchor="_Toc449685546" w:history="1">
+                <w:r>
+                  <w:rPr>
+                    <w:rStyle w:val="Lienhypertexte"/>
+                    <w:noProof/>
+                  </w:rPr>
+                  <w:t>7</w:t>
+                </w:r>
+                <w:r>
+                  <w:rPr>
+                    <w:noProof/>
+                    <w:lang w:eastAsia="fr-CH"/>
+                  </w:rPr>
+                  <w:tab/>
+                </w:r>
+                <w:r>
+                  <w:rPr>
+                    <w:rStyle w:val="Lienhypertexte"/>
+                    <w:noProof/>
+                  </w:rPr>
                   <w:t>Conclusion</w:t>
                 </w:r>
                 <w:r>
@@ -1147,7 +1404,7 @@
                     <w:noProof/>
                     <w:webHidden/>
                   </w:rPr>
-                  <w:instrText xml:space="preserve"> PAGEREF _Toc449628343 \h </w:instrText>
+                  <w:instrText xml:space="preserve"> PAGEREF _Toc449685546 \h </w:instrText>
                 </w:r>
                 <w:r>
                   <w:rPr>
@@ -1167,7 +1424,7 @@
                     <w:noProof/>
                     <w:webHidden/>
                   </w:rPr>
-                  <w:t>6</w:t>
+                  <w:t>11</w:t>
                 </w:r>
                 <w:r>
                   <w:rPr>
@@ -1201,12 +1458,11 @@
       <w:pPr>
         <w:pStyle w:val="Titre1"/>
       </w:pPr>
-      <w:bookmarkStart w:id="0" w:name="_Toc449628337"/>
+      <w:bookmarkStart w:id="0" w:name="_Toc449685537"/>
       <w:r>
         <w:rPr>
           <w:rStyle w:val="lev"/>
           <w:b/>
-          <w:bCs w:val="0"/>
         </w:rPr>
         <w:lastRenderedPageBreak/>
         <w:t>Introduction</w:t>
@@ -1214,9 +1470,6 @@
       <w:bookmarkEnd w:id="0"/>
     </w:p>
     <w:p>
-      <w:pPr>
-        <w:jc w:val="both"/>
-      </w:pPr>
       <w:r>
         <w:t xml:space="preserve">Ce laboratoire a pour but </w:t>
       </w:r>
@@ -1229,6 +1482,7 @@
       <w:r>
         <w:t xml:space="preserve">Nous avons donc repris l’application </w:t>
       </w:r>
+      <w:proofErr w:type="spellStart"/>
       <w:r>
         <w:rPr>
           <w:i/>
@@ -1241,6 +1495,7 @@
         </w:rPr>
         <w:t>PlexAdmin</w:t>
       </w:r>
+      <w:proofErr w:type="spellEnd"/>
       <w:r>
         <w:t xml:space="preserve"> et l’avons modifiée pour qu’elle permette de sérialiser les données</w:t>
       </w:r>
@@ -1252,27 +1507,28 @@
       </w:r>
     </w:p>
     <w:p>
-      <w:pPr>
-        <w:jc w:val="both"/>
-      </w:pPr>
       <w:r>
         <w:t xml:space="preserve">Durant ce laboratoire, il nous était demandé de compléter les contrôleurs </w:t>
       </w:r>
+      <w:proofErr w:type="spellStart"/>
       <w:r>
         <w:rPr>
           <w:i/>
         </w:rPr>
         <w:t>ControleurXMLCreation</w:t>
       </w:r>
+      <w:proofErr w:type="spellEnd"/>
       <w:r>
         <w:t xml:space="preserve"> et </w:t>
       </w:r>
+      <w:proofErr w:type="spellStart"/>
       <w:r>
         <w:rPr>
           <w:i/>
         </w:rPr>
         <w:t>ControleurMedia</w:t>
       </w:r>
+      <w:proofErr w:type="spellEnd"/>
       <w:r>
         <w:rPr>
           <w:i/>
@@ -1300,6 +1556,7 @@
         </w:rPr>
         <w:t xml:space="preserve"> </w:t>
       </w:r>
+      <w:proofErr w:type="spellStart"/>
       <w:r>
         <w:rPr>
           <w:rFonts w:ascii="Courier New" w:hAnsi="Courier New" w:cs="Courier New"/>
@@ -1311,6 +1568,7 @@
         </w:rPr>
         <w:t>createXML</w:t>
       </w:r>
+      <w:proofErr w:type="spellEnd"/>
       <w:r>
         <w:rPr>
           <w:rFonts w:ascii="Courier New" w:hAnsi="Courier New" w:cs="Courier New"/>
@@ -1321,6 +1579,7 @@
         </w:rPr>
         <w:t xml:space="preserve"> et </w:t>
       </w:r>
+      <w:proofErr w:type="spellStart"/>
       <w:r>
         <w:rPr>
           <w:rFonts w:ascii="Courier New" w:hAnsi="Courier New" w:cs="Courier New"/>
@@ -1332,6 +1591,7 @@
         </w:rPr>
         <w:t>sendJSONToMedia</w:t>
       </w:r>
+      <w:proofErr w:type="spellEnd"/>
       <w:r>
         <w:rPr>
           <w:i/>
@@ -1356,47 +1616,64 @@
       <w:r>
         <w:t xml:space="preserve">au lieu de simplement implémenter ces deux méthodes et de décrire tout le processus dans celles-ci, nous avons opté pour l’utilisation de </w:t>
       </w:r>
+      <w:proofErr w:type="spellStart"/>
       <w:r>
         <w:rPr>
           <w:i/>
         </w:rPr>
         <w:t>Serializers</w:t>
       </w:r>
+      <w:proofErr w:type="spellEnd"/>
       <w:r>
         <w:t>.</w:t>
       </w:r>
       <w:r>
         <w:t xml:space="preserve"> Ainsi, nous avons créé deux nouvelles classes, à savoir la classe </w:t>
       </w:r>
+      <w:proofErr w:type="spellStart"/>
       <w:r>
         <w:rPr>
           <w:i/>
         </w:rPr>
         <w:t>XMLSerializer</w:t>
       </w:r>
-      <w:r>
-        <w:t xml:space="preserve"> pour générer le document xml et </w:t>
-      </w:r>
+      <w:proofErr w:type="spellEnd"/>
+      <w:r>
+        <w:t xml:space="preserve"> pour générer le document </w:t>
+      </w:r>
+      <w:r>
+        <w:t>XML</w:t>
+      </w:r>
+      <w:r>
+        <w:t xml:space="preserve"> et </w:t>
+      </w:r>
+      <w:proofErr w:type="spellStart"/>
       <w:r>
         <w:rPr>
           <w:i/>
         </w:rPr>
         <w:t>JSONSerializer</w:t>
       </w:r>
-      <w:r>
-        <w:t xml:space="preserve"> pour générer le document json.</w:t>
+      <w:proofErr w:type="spellEnd"/>
+      <w:r>
+        <w:t xml:space="preserve"> pour générer le document </w:t>
+      </w:r>
+      <w:r>
+        <w:t>JSON</w:t>
+      </w:r>
+      <w:r>
+        <w:t>.</w:t>
       </w:r>
     </w:p>
     <w:p>
       <w:pPr>
         <w:pStyle w:val="Titre1"/>
       </w:pPr>
-      <w:bookmarkStart w:id="1" w:name="_Toc449628338"/>
+      <w:bookmarkStart w:id="1" w:name="_Toc449685538"/>
       <w:r>
         <w:rPr>
           <w:rStyle w:val="lev"/>
           <w:b/>
-          <w:bCs w:val="0"/>
         </w:rPr>
         <w:t xml:space="preserve">Modification de la </w:t>
       </w:r>
@@ -1404,7 +1681,6 @@
         <w:rPr>
           <w:rStyle w:val="lev"/>
           <w:b/>
-          <w:bCs w:val="0"/>
         </w:rPr>
         <w:t>Structure du document XML</w:t>
       </w:r>
@@ -1417,7 +1693,7 @@
           <w:lang w:eastAsia="fr-CH"/>
         </w:rPr>
         <w:drawing>
-          <wp:inline distT="0" distB="0" distL="0" distR="0" wp14:anchorId="2D8FC6F9" wp14:editId="65BE6442">
+          <wp:inline distT="0" distB="0" distL="0" distR="0" wp14:anchorId="00440562" wp14:editId="4C8F38F2">
             <wp:extent cx="5727828" cy="4821555"/>
             <wp:effectExtent l="0" t="0" r="6350" b="0"/>
             <wp:docPr id="2" name="Image 2"/>
@@ -1461,18 +1737,23 @@
       </w:r>
     </w:p>
     <w:p>
-      <w:pPr>
-        <w:jc w:val="both"/>
-      </w:pPr>
-      <w:r>
-        <w:t xml:space="preserve">Nous avons modifié la structure du document xml afin de vérifier les valeurs du sexe de l’acteur. Ainsi le sexe de l’acteur a un attribut valeur qui est un </w:t>
-      </w:r>
+      <w:r>
+        <w:t xml:space="preserve">Nous avons modifié la structure du document </w:t>
+      </w:r>
+      <w:r>
+        <w:t>XML</w:t>
+      </w:r>
+      <w:r>
+        <w:t xml:space="preserve"> afin de vérifier les valeurs du sexe de l’acteur. Ainsi le sexe de l’acteur a un attribut valeur qui est un </w:t>
+      </w:r>
+      <w:proofErr w:type="spellStart"/>
       <w:r>
         <w:rPr>
           <w:i/>
         </w:rPr>
         <w:t>enum</w:t>
       </w:r>
+      <w:proofErr w:type="spellEnd"/>
       <w:r>
         <w:rPr>
           <w:i/>
@@ -1492,7 +1773,7 @@
       <w:pPr>
         <w:pStyle w:val="Titre1"/>
       </w:pPr>
-      <w:bookmarkStart w:id="2" w:name="_Toc449628339"/>
+      <w:bookmarkStart w:id="2" w:name="_Toc449685539"/>
       <w:r>
         <w:lastRenderedPageBreak/>
         <w:t>Grammaire DTD</w:t>
@@ -1500,9 +1781,6 @@
       <w:bookmarkEnd w:id="2"/>
     </w:p>
     <w:p>
-      <w:pPr>
-        <w:jc w:val="both"/>
-      </w:pPr>
       <w:r>
         <w:t xml:space="preserve">La figure ci-dessous illustre la </w:t>
       </w:r>
@@ -1527,12 +1805,14 @@
       <w:r>
         <w:t xml:space="preserve">, située à la racine du projet </w:t>
       </w:r>
+      <w:proofErr w:type="spellStart"/>
       <w:r>
         <w:rPr>
           <w:i/>
         </w:rPr>
         <w:t>SER_PlexAdmin</w:t>
       </w:r>
+      <w:proofErr w:type="spellEnd"/>
       <w:r>
         <w:t>.</w:t>
       </w:r>
@@ -1547,7 +1827,7 @@
           <w:lang w:eastAsia="fr-CH"/>
         </w:rPr>
         <w:drawing>
-          <wp:inline distT="0" distB="0" distL="0" distR="0" wp14:anchorId="52207580" wp14:editId="77C88F3D">
+          <wp:inline distT="0" distB="0" distL="0" distR="0" wp14:anchorId="2D888C89" wp14:editId="6A8425DB">
             <wp:extent cx="5039520" cy="3920737"/>
             <wp:effectExtent l="0" t="0" r="8890" b="3810"/>
             <wp:docPr id="3" name="Image 3"/>
@@ -1585,16 +1865,14 @@
     </w:p>
     <w:p>
       <w:pPr>
-        <w:jc w:val="center"/>
-      </w:pPr>
-    </w:p>
-    <w:p>
-      <w:pPr>
         <w:pStyle w:val="Titre1"/>
       </w:pPr>
-      <w:bookmarkStart w:id="3" w:name="_Toc449628340"/>
-      <w:r>
-        <w:t>Génération du document xml</w:t>
+      <w:bookmarkStart w:id="3" w:name="_Toc449685540"/>
+      <w:r>
+        <w:t xml:space="preserve">Génération du document </w:t>
+      </w:r>
+      <w:r>
+        <w:t>XML</w:t>
       </w:r>
       <w:bookmarkEnd w:id="3"/>
     </w:p>
@@ -1602,11 +1880,13 @@
       <w:pPr>
         <w:pStyle w:val="Titre2"/>
       </w:pPr>
-      <w:bookmarkStart w:id="4" w:name="_Toc449628341"/>
+      <w:bookmarkStart w:id="4" w:name="_Toc449685541"/>
+      <w:proofErr w:type="spellStart"/>
       <w:r>
         <w:t>ControleurXMLCreation</w:t>
       </w:r>
       <w:bookmarkEnd w:id="4"/>
+      <w:proofErr w:type="spellEnd"/>
     </w:p>
     <w:p>
       <w:r>
@@ -1615,7 +1895,7 @@
           <w:lang w:eastAsia="fr-CH"/>
         </w:rPr>
         <w:drawing>
-          <wp:inline distT="0" distB="0" distL="0" distR="0" wp14:anchorId="3681BF9C" wp14:editId="3C9D5A20">
+          <wp:inline distT="0" distB="0" distL="0" distR="0" wp14:anchorId="6AAD2456" wp14:editId="0F57F905">
             <wp:extent cx="5760720" cy="2505075"/>
             <wp:effectExtent l="0" t="0" r="0" b="9525"/>
             <wp:docPr id="11" name="Image 11"/>
@@ -1652,9 +1932,6 @@
       </w:r>
     </w:p>
     <w:p>
-      <w:pPr>
-        <w:jc w:val="both"/>
-      </w:pPr>
       <w:r>
         <w:rPr>
           <w:noProof/>
@@ -1693,17 +1970,63 @@
         <w:t xml:space="preserve"> </w:t>
       </w:r>
       <w:r>
-        <w:t>déjà existante. Elle récupère les données de la base de données et crée un document xml à partir de celles-ci. La spécificité de cette méthode est d’utiliser un objet XMLSerializer au lien d’un XStream.</w:t>
-      </w:r>
-      <w:r>
-        <w:t xml:space="preserve"> Cette classe que nous </w:t>
+        <w:t xml:space="preserve">déjà existante. Elle récupère les données de la base de données et crée un document </w:t>
+      </w:r>
+      <w:r>
+        <w:t>XML</w:t>
+      </w:r>
+      <w:r>
+        <w:t xml:space="preserve"> à partir de celles-ci. La spécificité de cette méthode est d’utiliser un objet </w:t>
+      </w:r>
+      <w:proofErr w:type="spellStart"/>
+      <w:r>
+        <w:t>XMLSerializer</w:t>
+      </w:r>
+      <w:proofErr w:type="spellEnd"/>
+      <w:r>
+        <w:t xml:space="preserve"> au lien d’un </w:t>
+      </w:r>
+      <w:proofErr w:type="spellStart"/>
+      <w:r>
+        <w:t>XStream</w:t>
+      </w:r>
+      <w:proofErr w:type="spellEnd"/>
+      <w:r>
+        <w:t>.</w:t>
+      </w:r>
+      <w:r>
+        <w:t xml:space="preserve"> Cette classe </w:t>
       </w:r>
       <w:r>
         <w:lastRenderedPageBreak/>
-        <w:t>avons implémentée nous-même peut prendre en paramètre le chemin d’un fichier dtd permettant de valider le document xml généré.</w:t>
-      </w:r>
-      <w:r>
-        <w:t xml:space="preserve"> A noter que les exceptions levées, comme l’illustre la fig</w:t>
+        <w:t>que nous avons implémentée nous-même</w:t>
+      </w:r>
+      <w:r>
+        <w:t xml:space="preserve">s </w:t>
+      </w:r>
+      <w:r>
+        <w:t xml:space="preserve">peut prendre en paramètre le chemin d’un fichier </w:t>
+      </w:r>
+      <w:r>
+        <w:t>DTD</w:t>
+      </w:r>
+      <w:r>
+        <w:t xml:space="preserve"> permettant de valider le document </w:t>
+      </w:r>
+      <w:r>
+        <w:t>XML</w:t>
+      </w:r>
+      <w:r>
+        <w:t xml:space="preserve"> généré.</w:t>
+      </w:r>
+      <w:r>
+        <w:t xml:space="preserve"> </w:t>
+      </w:r>
+      <w:r>
+        <w:t>À</w:t>
+      </w:r>
+      <w:r>
+        <w:t xml:space="preserve"> noter que les exceptions levées, comme l’illustre la fig</w:t>
       </w:r>
       <w:r>
         <w:t>ure ci-</w:t>
@@ -1719,16 +2042,13 @@
       </w:r>
     </w:p>
     <w:p>
-      <w:pPr>
-        <w:jc w:val="both"/>
-      </w:pPr>
       <w:r>
         <w:rPr>
           <w:noProof/>
           <w:lang w:eastAsia="fr-CH"/>
         </w:rPr>
         <w:drawing>
-          <wp:inline distT="0" distB="0" distL="0" distR="0" wp14:anchorId="3201000B" wp14:editId="27AF2C62">
+          <wp:inline distT="0" distB="0" distL="0" distR="0" wp14:anchorId="3CF8FF5F" wp14:editId="3769AF16">
             <wp:extent cx="5760720" cy="1394460"/>
             <wp:effectExtent l="0" t="0" r="0" b="0"/>
             <wp:docPr id="13" name="Image 13"/>
@@ -1768,76 +2088,86 @@
       </w:r>
     </w:p>
     <w:p>
-      <w:pPr>
-        <w:jc w:val="both"/>
-      </w:pPr>
       <w:r>
         <w:t xml:space="preserve">La méthode </w:t>
       </w:r>
+      <w:proofErr w:type="spellStart"/>
       <w:r>
         <w:rPr>
           <w:i/>
         </w:rPr>
         <w:t>writeToFile</w:t>
       </w:r>
+      <w:proofErr w:type="spellEnd"/>
       <w:r>
         <w:t xml:space="preserve"> déjà existante prenait en paramètre un </w:t>
       </w:r>
+      <w:proofErr w:type="spellStart"/>
       <w:r>
         <w:rPr>
           <w:i/>
         </w:rPr>
         <w:t>XStream</w:t>
       </w:r>
+      <w:proofErr w:type="spellEnd"/>
       <w:r>
         <w:t xml:space="preserve"> et nous avons donc dû la redéfinir.</w:t>
       </w:r>
       <w:r>
         <w:t xml:space="preserve"> Nous noterons la nécessité de propager les exceptions </w:t>
       </w:r>
+      <w:proofErr w:type="spellStart"/>
       <w:r>
         <w:rPr>
           <w:i/>
         </w:rPr>
         <w:t>SAXException</w:t>
       </w:r>
+      <w:proofErr w:type="spellEnd"/>
       <w:r>
         <w:t xml:space="preserve"> pour indiquer que le document généré est invalide.</w:t>
       </w:r>
       <w:r>
         <w:t xml:space="preserve"> Nous pouvons voir que c’est le </w:t>
       </w:r>
+      <w:proofErr w:type="spellStart"/>
       <w:r>
         <w:rPr>
           <w:i/>
         </w:rPr>
         <w:t>XMLSerializer</w:t>
       </w:r>
-      <w:r>
-        <w:t xml:space="preserve"> qui va réellement se charger de générer le document xml.</w:t>
+      <w:proofErr w:type="spellEnd"/>
+      <w:r>
+        <w:t xml:space="preserve"> qui va réellement se charger de générer le document </w:t>
+      </w:r>
+      <w:r>
+        <w:t>XML</w:t>
+      </w:r>
+      <w:r>
+        <w:t>.</w:t>
       </w:r>
     </w:p>
     <w:p>
       <w:pPr>
-        <w:jc w:val="both"/>
-      </w:pPr>
+        <w:pStyle w:val="Titre2"/>
+      </w:pPr>
+      <w:bookmarkStart w:id="5" w:name="_Toc449685542"/>
+      <w:proofErr w:type="spellStart"/>
+      <w:r>
+        <w:t>XMLSerializer</w:t>
+      </w:r>
+      <w:bookmarkEnd w:id="5"/>
+      <w:proofErr w:type="spellEnd"/>
     </w:p>
     <w:p>
-      <w:pPr>
-        <w:pStyle w:val="Titre2"/>
-      </w:pPr>
-      <w:r>
-        <w:t>XMLSerializer</w:t>
-      </w:r>
-    </w:p>
-    <w:p>
       <w:r>
         <w:rPr>
           <w:noProof/>
           <w:lang w:eastAsia="fr-CH"/>
         </w:rPr>
         <w:drawing>
-          <wp:inline distT="0" distB="0" distL="0" distR="0" wp14:anchorId="24E0EA9E" wp14:editId="2F654EA1">
+          <wp:inline distT="0" distB="0" distL="0" distR="0" wp14:anchorId="6C6EB515" wp14:editId="6E25DB84">
             <wp:extent cx="5760720" cy="3696335"/>
             <wp:effectExtent l="0" t="0" r="0" b="0"/>
             <wp:docPr id="5" name="Image 5"/>
@@ -1887,23 +2217,33 @@
         <w:t>s</w:t>
       </w:r>
       <w:r>
-        <w:t xml:space="preserve">former en document xml se nomme </w:t>
-      </w:r>
+        <w:t xml:space="preserve">former en document </w:t>
+      </w:r>
+      <w:r>
+        <w:t>XML</w:t>
+      </w:r>
+      <w:r>
+        <w:t xml:space="preserve"> se nomme </w:t>
+      </w:r>
+      <w:proofErr w:type="spellStart"/>
       <w:r>
         <w:rPr>
           <w:i/>
         </w:rPr>
         <w:t>toXML</w:t>
       </w:r>
+      <w:proofErr w:type="spellEnd"/>
       <w:r>
         <w:t xml:space="preserve">. Celle-ci utilise la méthode </w:t>
       </w:r>
+      <w:proofErr w:type="spellStart"/>
       <w:r>
         <w:rPr>
           <w:i/>
         </w:rPr>
         <w:t>generateDocument</w:t>
       </w:r>
+      <w:proofErr w:type="spellEnd"/>
       <w:r>
         <w:t xml:space="preserve"> pour obtenir</w:t>
       </w:r>
@@ -1920,13 +2260,37 @@
         <w:t>Document</w:t>
       </w:r>
       <w:r>
-        <w:t xml:space="preserve"> qui représente le document xml.</w:t>
-      </w:r>
-      <w:r>
-        <w:t xml:space="preserve"> Comme le montre la figure ci-dessus, le document peut inclure un schéma dtd.</w:t>
-      </w:r>
-      <w:r>
-        <w:t xml:space="preserve"> Le document est transformé et écrit puis est validé. A noter que la validation requière une transformation supplémentaire. Il sera intéressant dans les laboratoires à venir d’observer la pertinence de la validation du document xml lors de sa génération.</w:t>
+        <w:t xml:space="preserve"> qui représente le document </w:t>
+      </w:r>
+      <w:r>
+        <w:t>XML</w:t>
+      </w:r>
+      <w:r>
+        <w:t>.</w:t>
+      </w:r>
+      <w:r>
+        <w:t xml:space="preserve"> Comme le montre la figure ci-dessus, le document peut inclure un schéma </w:t>
+      </w:r>
+      <w:r>
+        <w:t>DTD</w:t>
+      </w:r>
+      <w:r>
+        <w:t>.</w:t>
+      </w:r>
+      <w:r>
+        <w:t xml:space="preserve"> Le document est transformé et écrit puis est validé. </w:t>
+      </w:r>
+      <w:r>
+        <w:t>À</w:t>
+      </w:r>
+      <w:r>
+        <w:t xml:space="preserve"> noter que la validation requière une transformation supplémentaire. Il sera intéressant dans les laboratoires à venir d’observer la pertinence de la validation du document </w:t>
+      </w:r>
+      <w:r>
+        <w:t>XML</w:t>
+      </w:r>
+      <w:r>
+        <w:t xml:space="preserve"> lors de sa génération.</w:t>
       </w:r>
     </w:p>
     <w:p>
@@ -1937,7 +2301,7 @@
         </w:rPr>
         <w:lastRenderedPageBreak/>
         <w:drawing>
-          <wp:inline distT="0" distB="0" distL="0" distR="0" wp14:anchorId="50F86517" wp14:editId="16FC7117">
+          <wp:inline distT="0" distB="0" distL="0" distR="0" wp14:anchorId="3D633E94" wp14:editId="236495B3">
             <wp:extent cx="5760720" cy="4928870"/>
             <wp:effectExtent l="0" t="0" r="0" b="5080"/>
             <wp:docPr id="6" name="Image 6"/>
@@ -1978,7 +2342,7 @@
           <w:lang w:eastAsia="fr-CH"/>
         </w:rPr>
         <w:drawing>
-          <wp:inline distT="0" distB="0" distL="0" distR="0" wp14:anchorId="066CF72F" wp14:editId="0BCF5B66">
+          <wp:inline distT="0" distB="0" distL="0" distR="0" wp14:anchorId="64CFB703" wp14:editId="0FACD6C5">
             <wp:extent cx="5760720" cy="3780790"/>
             <wp:effectExtent l="0" t="0" r="0" b="0"/>
             <wp:docPr id="7" name="Image 7"/>
@@ -2028,12 +2392,14 @@
       <w:r>
         <w:t xml:space="preserve">, à savoir </w:t>
       </w:r>
+      <w:proofErr w:type="spellStart"/>
       <w:r>
         <w:rPr>
           <w:i/>
         </w:rPr>
         <w:t>generateDocument</w:t>
       </w:r>
+      <w:proofErr w:type="spellEnd"/>
       <w:r>
         <w:rPr>
           <w:i/>
@@ -2041,7 +2407,13 @@
         <w:t xml:space="preserve">. </w:t>
       </w:r>
       <w:r>
-        <w:t>Celle-ci, grâce à d’autres méthodes internes, crée les différents nœuds du document xml.</w:t>
+        <w:t xml:space="preserve">Celle-ci, grâce à d’autres méthodes internes, crée les différents nœuds du document </w:t>
+      </w:r>
+      <w:r>
+        <w:t>XML</w:t>
+      </w:r>
+      <w:r>
+        <w:t>.</w:t>
       </w:r>
       <w:r>
         <w:t xml:space="preserve"> Nous avons décidé de faire une différence entre les nœuds que nous jugions optionnels et ceux que nous jugions obligatoires. Ainsi, si un nœud obligatoire n’a pas de données, il sera tout de même ajouté, mais cette balise sera vide.</w:t>
@@ -2072,7 +2444,7 @@
           <w:lang w:eastAsia="fr-CH"/>
         </w:rPr>
         <w:drawing>
-          <wp:inline distT="0" distB="0" distL="0" distR="0" wp14:anchorId="4231EE86" wp14:editId="782E2CD5">
+          <wp:inline distT="0" distB="0" distL="0" distR="0" wp14:anchorId="74B7ED86" wp14:editId="4F202317">
             <wp:extent cx="4249658" cy="5325190"/>
             <wp:effectExtent l="0" t="0" r="0" b="8890"/>
             <wp:docPr id="8" name="Image 8"/>
@@ -2109,18 +2481,17 @@
       </w:r>
     </w:p>
     <w:p>
-      <w:pPr>
-        <w:jc w:val="both"/>
-      </w:pPr>
       <w:r>
         <w:t xml:space="preserve">Ci-dessus, vous trouverez un aperçu des différentes méthodes internes qui permettent de générer un document. Vous noterez qu’elles retournent chacune un objet </w:t>
       </w:r>
+      <w:proofErr w:type="spellStart"/>
       <w:r>
         <w:rPr>
           <w:i/>
         </w:rPr>
         <w:t>Element</w:t>
       </w:r>
+      <w:proofErr w:type="spellEnd"/>
       <w:r>
         <w:t>, ce qui permet de les combiner et ainsi d’avoir une approche très fonctionnelle.</w:t>
       </w:r>
@@ -2136,7 +2507,7 @@
         </w:rPr>
         <w:lastRenderedPageBreak/>
         <w:drawing>
-          <wp:inline distT="0" distB="0" distL="0" distR="0" wp14:anchorId="07DD4F6B" wp14:editId="41FCCAB0">
+          <wp:inline distT="0" distB="0" distL="0" distR="0" wp14:anchorId="1EEF1B79" wp14:editId="55FDBCEF">
             <wp:extent cx="3532610" cy="2608189"/>
             <wp:effectExtent l="0" t="0" r="0" b="1905"/>
             <wp:docPr id="9" name="Image 9"/>
@@ -2173,11 +2544,11 @@
       </w:r>
     </w:p>
     <w:p>
-      <w:pPr>
-        <w:jc w:val="both"/>
-      </w:pPr>
-      <w:r>
-        <w:t>Ceci est une classe interne et contribue à la validation du document xml</w:t>
+      <w:r>
+        <w:t xml:space="preserve">Ceci est une classe interne et contribue à la validation du document </w:t>
+      </w:r>
+      <w:r>
+        <w:t>XML</w:t>
       </w:r>
       <w:r>
         <w:t>. Ainsi, les avertissements ne causent pas d’arrêt du programme contrairement aux erreurs.</w:t>
@@ -2187,38 +2558,39 @@
       </w:r>
     </w:p>
     <w:p>
-      <w:pPr>
-        <w:jc w:val="both"/>
-      </w:pPr>
       <w:r>
         <w:t xml:space="preserve">Vous trouverez à la racine du projet </w:t>
       </w:r>
+      <w:proofErr w:type="spellStart"/>
       <w:r>
         <w:rPr>
           <w:i/>
         </w:rPr>
         <w:t>SER_PlexAdmin</w:t>
       </w:r>
-      <w:r>
-        <w:t>, un document nommé data.xml illustrant le résultat d’une génération de document xml.</w:t>
-      </w:r>
-      <w:r>
-        <w:br w:type="page"/>
+      <w:proofErr w:type="spellEnd"/>
+      <w:r>
+        <w:t xml:space="preserve">, un document nommé data.xml illustrant le résultat d’une génération de document </w:t>
+      </w:r>
+      <w:r>
+        <w:t>XML</w:t>
+      </w:r>
+      <w:r>
+        <w:t>.</w:t>
       </w:r>
     </w:p>
     <w:p>
       <w:pPr>
         <w:pStyle w:val="Titre1"/>
       </w:pPr>
-      <w:bookmarkStart w:id="5" w:name="_Toc449628342"/>
-      <w:r>
-        <w:lastRenderedPageBreak/>
+      <w:bookmarkStart w:id="6" w:name="_Toc449685543"/>
+      <w:r>
         <w:t>Modification de la s</w:t>
       </w:r>
       <w:r>
         <w:t>tructure du document JSON</w:t>
       </w:r>
-      <w:bookmarkEnd w:id="5"/>
+      <w:bookmarkEnd w:id="6"/>
     </w:p>
     <w:p>
       <w:r>
@@ -2227,7 +2599,7 @@
           <w:lang w:eastAsia="fr-CH"/>
         </w:rPr>
         <w:drawing>
-          <wp:inline distT="0" distB="0" distL="0" distR="0" wp14:anchorId="2FA678D1" wp14:editId="5D4F1121">
+          <wp:inline distT="0" distB="0" distL="0" distR="0" wp14:anchorId="0245FDB6" wp14:editId="5222DD46">
             <wp:extent cx="3962400" cy="1371600"/>
             <wp:effectExtent l="0" t="0" r="0" b="0"/>
             <wp:docPr id="1" name="Image 1"/>
@@ -2264,11 +2636,14 @@
       </w:r>
     </w:p>
     <w:p>
-      <w:pPr>
-        <w:jc w:val="both"/>
-      </w:pPr>
-      <w:r>
-        <w:t xml:space="preserve">Nous avons modifié la structure du document json afin de supprimer certains éléments de la hiérarchie qui nous semblaient superflus. Ainsi, nous n’avons plus qu’une liste de projections et l’élément </w:t>
+      <w:r>
+        <w:t xml:space="preserve">Nous avons modifié la structure du document </w:t>
+      </w:r>
+      <w:r>
+        <w:t>JSON</w:t>
+      </w:r>
+      <w:r>
+        <w:t xml:space="preserve"> afin de supprimer certains éléments de la hiérarchie qui nous semblaient superflus. Ainsi, nous n’avons plus qu’une liste de projections et l’élément </w:t>
       </w:r>
       <w:r>
         <w:rPr>
@@ -2284,20 +2659,27 @@
       <w:pPr>
         <w:pStyle w:val="Titre1"/>
       </w:pPr>
-      <w:r>
+      <w:bookmarkStart w:id="7" w:name="_Toc449685544"/>
+      <w:r>
+        <w:lastRenderedPageBreak/>
         <w:t>Génération du document JSON</w:t>
       </w:r>
+      <w:bookmarkEnd w:id="7"/>
     </w:p>
     <w:p>
       <w:pPr>
         <w:pStyle w:val="Titre2"/>
       </w:pPr>
+      <w:bookmarkStart w:id="8" w:name="_Toc449685545"/>
+      <w:proofErr w:type="spellStart"/>
       <w:r>
         <w:t>Controleur</w:t>
       </w:r>
       <w:r>
         <w:t>Media</w:t>
       </w:r>
+      <w:bookmarkEnd w:id="8"/>
+      <w:proofErr w:type="spellEnd"/>
     </w:p>
     <w:p>
       <w:r>
@@ -2306,7 +2688,7 @@
           <w:lang w:eastAsia="fr-CH"/>
         </w:rPr>
         <w:drawing>
-          <wp:inline distT="0" distB="0" distL="0" distR="0" wp14:anchorId="307EA991" wp14:editId="677A6F65">
+          <wp:inline distT="0" distB="0" distL="0" distR="0" wp14:anchorId="1E8F9C14" wp14:editId="066366FD">
             <wp:extent cx="5760720" cy="2933700"/>
             <wp:effectExtent l="0" t="0" r="0" b="0"/>
             <wp:docPr id="12" name="Image 12"/>
@@ -2343,18 +2725,29 @@
       </w:r>
     </w:p>
     <w:p>
-      <w:pPr>
-        <w:jc w:val="both"/>
-      </w:pPr>
-      <w:r>
-        <w:t xml:space="preserve">Comme pour la génération du document xml, le contrôleur responsable de la génération du document json possède deux méthodes principales. La méthode </w:t>
-      </w:r>
+      <w:r>
+        <w:t xml:space="preserve">Comme pour la génération du document </w:t>
+      </w:r>
+      <w:r>
+        <w:t>XML</w:t>
+      </w:r>
+      <w:r>
+        <w:t xml:space="preserve">, le contrôleur responsable de la génération du document </w:t>
+      </w:r>
+      <w:r>
+        <w:t>JSON</w:t>
+      </w:r>
+      <w:r>
+        <w:t xml:space="preserve"> possède deux méthodes principales. La méthode </w:t>
+      </w:r>
+      <w:proofErr w:type="spellStart"/>
       <w:r>
         <w:rPr>
           <w:i/>
         </w:rPr>
         <w:t>sendJSONToMedia</w:t>
       </w:r>
+      <w:proofErr w:type="spellEnd"/>
       <w:r>
         <w:rPr>
           <w:i/>
@@ -2364,37 +2757,37 @@
       <w:r>
         <w:t xml:space="preserve">charge les données et crée un </w:t>
       </w:r>
+      <w:proofErr w:type="spellStart"/>
       <w:r>
         <w:rPr>
           <w:i/>
         </w:rPr>
         <w:t>JSONSerializer</w:t>
       </w:r>
+      <w:proofErr w:type="spellEnd"/>
       <w:r>
         <w:t xml:space="preserve">, puis utilise la méthode </w:t>
       </w:r>
+      <w:proofErr w:type="spellStart"/>
       <w:r>
         <w:rPr>
           <w:i/>
         </w:rPr>
         <w:t>writeToFile</w:t>
       </w:r>
+      <w:proofErr w:type="spellEnd"/>
       <w:r>
         <w:t xml:space="preserve"> pour transformer les données et les écrire sur le flux.</w:t>
       </w:r>
     </w:p>
     <w:p>
-      <w:pPr>
-        <w:jc w:val="both"/>
-      </w:pPr>
       <w:r>
         <w:rPr>
           <w:noProof/>
           <w:lang w:eastAsia="fr-CH"/>
         </w:rPr>
-        <w:lastRenderedPageBreak/>
         <w:drawing>
-          <wp:inline distT="0" distB="0" distL="0" distR="0" wp14:anchorId="4F4F53CC" wp14:editId="7B110332">
+          <wp:inline distT="0" distB="0" distL="0" distR="0" wp14:anchorId="2E72A279" wp14:editId="7ECFB606">
             <wp:extent cx="5760720" cy="2477770"/>
             <wp:effectExtent l="0" t="0" r="0" b="0"/>
             <wp:docPr id="14" name="Image 14"/>
@@ -2432,7 +2825,10 @@
     </w:p>
     <w:p>
       <w:r>
-        <w:t>A nouveau, la génération du document est effectuée de manière plutôt fonctionnel</w:t>
+        <w:t>À</w:t>
+      </w:r>
+      <w:r>
+        <w:t xml:space="preserve"> nouveau, la génération du document est effectuée de manière plutôt fonctionnel</w:t>
       </w:r>
       <w:r>
         <w:t>le</w:t>
@@ -2440,12 +2836,14 @@
       <w:r>
         <w:t xml:space="preserve">, en utilisant cette fois une classe interne </w:t>
       </w:r>
+      <w:proofErr w:type="spellStart"/>
       <w:r>
         <w:rPr>
           <w:i/>
         </w:rPr>
         <w:t>Element</w:t>
       </w:r>
+      <w:proofErr w:type="spellEnd"/>
       <w:r>
         <w:t>.</w:t>
       </w:r>
@@ -2471,8 +2869,9 @@
           <w:noProof/>
           <w:lang w:eastAsia="fr-CH"/>
         </w:rPr>
+        <w:lastRenderedPageBreak/>
         <w:drawing>
-          <wp:inline distT="0" distB="0" distL="0" distR="0" wp14:anchorId="11C5A517" wp14:editId="642C4914">
+          <wp:inline distT="0" distB="0" distL="0" distR="0" wp14:anchorId="0186FB9F" wp14:editId="326FA48E">
             <wp:extent cx="3401042" cy="4251302"/>
             <wp:effectExtent l="0" t="0" r="9525" b="0"/>
             <wp:docPr id="15" name="Image 15"/>
@@ -2512,21 +2911,43 @@
       <w:r>
         <w:t xml:space="preserve">Voici donc la classe interne </w:t>
       </w:r>
+      <w:proofErr w:type="spellStart"/>
       <w:r>
         <w:rPr>
           <w:i/>
         </w:rPr>
         <w:t>Element</w:t>
       </w:r>
-      <w:r>
-        <w:t xml:space="preserve"> utilisée pour générer les objets json et y ajouter des propriétés et des enfants. A noter que chaque méthode test si les données sont non nulles et retournent un objet </w:t>
-      </w:r>
+      <w:proofErr w:type="spellEnd"/>
+      <w:r>
+        <w:t xml:space="preserve"> utilisée pour générer les objets </w:t>
+      </w:r>
+      <w:r>
+        <w:t>JSON</w:t>
+      </w:r>
+      <w:r>
+        <w:t xml:space="preserve"> et y ajouter des propriétés et des enfants. </w:t>
+      </w:r>
+      <w:r>
+        <w:t>À</w:t>
+      </w:r>
+      <w:r>
+        <w:t xml:space="preserve"> noter que chaque méthode test</w:t>
+      </w:r>
+      <w:r>
+        <w:t xml:space="preserve">e </w:t>
+      </w:r>
+      <w:r>
+        <w:t xml:space="preserve">si les données sont non nulles et retournent un objet </w:t>
+      </w:r>
+      <w:proofErr w:type="spellStart"/>
       <w:r>
         <w:rPr>
           <w:i/>
         </w:rPr>
         <w:t>Element</w:t>
       </w:r>
+      <w:proofErr w:type="spellEnd"/>
       <w:r>
         <w:t xml:space="preserve"> afin de pouvoir combiner plusieurs opérations.</w:t>
       </w:r>
@@ -2535,26 +2956,30 @@
       <w:r>
         <w:t xml:space="preserve">Vous trouverez à la racine du projet </w:t>
       </w:r>
+      <w:proofErr w:type="spellStart"/>
       <w:r>
         <w:rPr>
           <w:i/>
         </w:rPr>
         <w:t>SER_PlexAdmin</w:t>
       </w:r>
+      <w:proofErr w:type="spellEnd"/>
       <w:r>
         <w:t xml:space="preserve">, un document nommé </w:t>
       </w:r>
+      <w:proofErr w:type="spellStart"/>
+      <w:proofErr w:type="gramStart"/>
       <w:r>
         <w:t>data.json</w:t>
       </w:r>
+      <w:proofErr w:type="spellEnd"/>
+      <w:proofErr w:type="gramEnd"/>
       <w:r>
         <w:t xml:space="preserve"> illustrant le résultat d’une génération de document </w:t>
       </w:r>
       <w:r>
-        <w:t>json</w:t>
-      </w:r>
-      <w:bookmarkStart w:id="6" w:name="_GoBack"/>
-      <w:bookmarkEnd w:id="6"/>
+        <w:t>JSON</w:t>
+      </w:r>
       <w:r>
         <w:t>.</w:t>
       </w:r>
@@ -2563,30 +2988,53 @@
       <w:pPr>
         <w:pStyle w:val="Titre1"/>
       </w:pPr>
-      <w:bookmarkStart w:id="7" w:name="_Toc449628343"/>
-      <w:r>
-        <w:lastRenderedPageBreak/>
+      <w:bookmarkStart w:id="9" w:name="_Toc449685546"/>
+      <w:r>
         <w:t>Conclusion</w:t>
       </w:r>
-      <w:bookmarkEnd w:id="7"/>
+      <w:bookmarkEnd w:id="9"/>
     </w:p>
     <w:p>
-      <w:pPr>
-        <w:jc w:val="both"/>
-      </w:pPr>
       <w:r>
         <w:t xml:space="preserve"> </w:t>
       </w:r>
       <w:r>
-        <w:t>Il a été très intéressant de pouvoir transformer des données en documents json et xml. Nous avons constaté qu’il n’est pas aisé de transformer des données en document, notamment à cause de données pouvant être absentes. Ainsi, selon notre schéma, certaines données sont obligatoires, alors que selon la base de données, très peu le sont. Ainsi, pour le futur, il faudra veiller à surveiller quelles données sont effectivement présentes et donc valider les documents xml.</w:t>
+        <w:t xml:space="preserve">Il a été très intéressant de pouvoir transformer des données en documents </w:t>
+      </w:r>
+      <w:r>
+        <w:t>JSON</w:t>
+      </w:r>
+      <w:r>
+        <w:t xml:space="preserve"> et </w:t>
+      </w:r>
+      <w:r>
+        <w:t>XML</w:t>
+      </w:r>
+      <w:r>
+        <w:t>. Nous avons constaté qu’il n’est pas aisé de transformer des données en document, notamment à cause de données pouvant être absentes. Ainsi, selon notre schéma, certaines données sont obligatoires, alors que selon la base de données, très peu le sont. Ainsi, pour le futur, il faudra veiller à surveiller quelles données sont effectivement présentes et donc valider le</w:t>
+      </w:r>
+      <w:bookmarkStart w:id="10" w:name="_GoBack"/>
+      <w:bookmarkEnd w:id="10"/>
+      <w:r>
+        <w:t xml:space="preserve">s documents </w:t>
+      </w:r>
+      <w:r>
+        <w:t>XML</w:t>
+      </w:r>
+      <w:r>
+        <w:t>.</w:t>
       </w:r>
       <w:r>
         <w:t xml:space="preserve"> Il a été très enrichissant de pouvoir utiliser les outils de transformation sans avoir recours à une écriture en dure des documents.</w:t>
       </w:r>
     </w:p>
     <w:sectPr>
-      <w:headerReference w:type="default" r:id="rId22"/>
-      <w:footerReference w:type="default" r:id="rId23"/>
+      <w:headerReference w:type="even" r:id="rId22"/>
+      <w:headerReference w:type="default" r:id="rId23"/>
+      <w:footerReference w:type="even" r:id="rId24"/>
+      <w:footerReference w:type="default" r:id="rId25"/>
+      <w:headerReference w:type="first" r:id="rId26"/>
+      <w:footerReference w:type="first" r:id="rId27"/>
       <w:pgSz w:w="11906" w:h="16838"/>
       <w:pgMar w:top="1417" w:right="1417" w:bottom="1417" w:left="1417" w:header="708" w:footer="708" w:gutter="0"/>
       <w:pgNumType w:start="0"/>
@@ -2599,7 +3047,7 @@
 </file>
 
 <file path=word/endnotes.xml><?xml version="1.0" encoding="utf-8"?>
-<w:endnotes xmlns:wpc="http://schemas.microsoft.com/office/word/2010/wordprocessingCanvas" xmlns:mc="http://schemas.openxmlformats.org/markup-compatibility/2006" xmlns:o="urn:schemas-microsoft-com:office:office" xmlns:r="http://schemas.openxmlformats.org/officeDocument/2006/relationships" xmlns:m="http://schemas.openxmlformats.org/officeDocument/2006/math" xmlns:v="urn:schemas-microsoft-com:vml" xmlns:wp14="http://schemas.microsoft.com/office/word/2010/wordprocessingDrawing" xmlns:wp="http://schemas.openxmlformats.org/drawingml/2006/wordprocessingDrawing" xmlns:w10="urn:schemas-microsoft-com:office:word" xmlns:w="http://schemas.openxmlformats.org/wordprocessingml/2006/main" xmlns:w14="http://schemas.microsoft.com/office/word/2010/wordml" xmlns:w15="http://schemas.microsoft.com/office/word/2012/wordml" xmlns:wpg="http://schemas.microsoft.com/office/word/2010/wordprocessingGroup" xmlns:wpi="http://schemas.microsoft.com/office/word/2010/wordprocessingInk" xmlns:wne="http://schemas.microsoft.com/office/word/2006/wordml" xmlns:wps="http://schemas.microsoft.com/office/word/2010/wordprocessingShape" mc:Ignorable="w14 w15 wp14">
+<w:endnotes xmlns:wpc="http://schemas.microsoft.com/office/word/2010/wordprocessingCanvas" xmlns:cx="http://schemas.microsoft.com/office/drawing/2014/chartex" xmlns:cx1="http://schemas.microsoft.com/office/drawing/2015/9/8/chartex" xmlns:cx2="http://schemas.microsoft.com/office/drawing/2015/10/21/chartex" xmlns:mc="http://schemas.openxmlformats.org/markup-compatibility/2006" xmlns:o="urn:schemas-microsoft-com:office:office" xmlns:r="http://schemas.openxmlformats.org/officeDocument/2006/relationships" xmlns:m="http://schemas.openxmlformats.org/officeDocument/2006/math" xmlns:v="urn:schemas-microsoft-com:vml" xmlns:wp14="http://schemas.microsoft.com/office/word/2010/wordprocessingDrawing" xmlns:wp="http://schemas.openxmlformats.org/drawingml/2006/wordprocessingDrawing" xmlns:w10="urn:schemas-microsoft-com:office:word" xmlns:w="http://schemas.openxmlformats.org/wordprocessingml/2006/main" xmlns:w14="http://schemas.microsoft.com/office/word/2010/wordml" xmlns:w15="http://schemas.microsoft.com/office/word/2012/wordml" xmlns:w16se="http://schemas.microsoft.com/office/word/2015/wordml/symex" xmlns:wpg="http://schemas.microsoft.com/office/word/2010/wordprocessingGroup" xmlns:wpi="http://schemas.microsoft.com/office/word/2010/wordprocessingInk" xmlns:wne="http://schemas.microsoft.com/office/word/2006/wordml" xmlns:wps="http://schemas.microsoft.com/office/word/2010/wordprocessingShape" mc:Ignorable="w14 w15 w16se wp14">
   <w:endnote w:type="separator" w:id="-1">
     <w:p>
       <w:pPr>
@@ -2624,7 +3072,17 @@
 </file>
 
 <file path=word/footer1.xml><?xml version="1.0" encoding="utf-8"?>
-<w:ftr xmlns:wpc="http://schemas.microsoft.com/office/word/2010/wordprocessingCanvas" xmlns:mc="http://schemas.openxmlformats.org/markup-compatibility/2006" xmlns:o="urn:schemas-microsoft-com:office:office" xmlns:r="http://schemas.openxmlformats.org/officeDocument/2006/relationships" xmlns:m="http://schemas.openxmlformats.org/officeDocument/2006/math" xmlns:v="urn:schemas-microsoft-com:vml" xmlns:wp14="http://schemas.microsoft.com/office/word/2010/wordprocessingDrawing" xmlns:wp="http://schemas.openxmlformats.org/drawingml/2006/wordprocessingDrawing" xmlns:w10="urn:schemas-microsoft-com:office:word" xmlns:w="http://schemas.openxmlformats.org/wordprocessingml/2006/main" xmlns:w14="http://schemas.microsoft.com/office/word/2010/wordml" xmlns:w15="http://schemas.microsoft.com/office/word/2012/wordml" xmlns:wpg="http://schemas.microsoft.com/office/word/2010/wordprocessingGroup" xmlns:wpi="http://schemas.microsoft.com/office/word/2010/wordprocessingInk" xmlns:wne="http://schemas.microsoft.com/office/word/2006/wordml" xmlns:wps="http://schemas.microsoft.com/office/word/2010/wordprocessingShape" mc:Ignorable="w14 w15 wp14">
+<w:ftr xmlns:wpc="http://schemas.microsoft.com/office/word/2010/wordprocessingCanvas" xmlns:cx="http://schemas.microsoft.com/office/drawing/2014/chartex" xmlns:cx1="http://schemas.microsoft.com/office/drawing/2015/9/8/chartex" xmlns:cx2="http://schemas.microsoft.com/office/drawing/2015/10/21/chartex" xmlns:mc="http://schemas.openxmlformats.org/markup-compatibility/2006" xmlns:o="urn:schemas-microsoft-com:office:office" xmlns:r="http://schemas.openxmlformats.org/officeDocument/2006/relationships" xmlns:m="http://schemas.openxmlformats.org/officeDocument/2006/math" xmlns:v="urn:schemas-microsoft-com:vml" xmlns:wp14="http://schemas.microsoft.com/office/word/2010/wordprocessingDrawing" xmlns:wp="http://schemas.openxmlformats.org/drawingml/2006/wordprocessingDrawing" xmlns:w10="urn:schemas-microsoft-com:office:word" xmlns:w="http://schemas.openxmlformats.org/wordprocessingml/2006/main" xmlns:w14="http://schemas.microsoft.com/office/word/2010/wordml" xmlns:w15="http://schemas.microsoft.com/office/word/2012/wordml" xmlns:w16se="http://schemas.microsoft.com/office/word/2015/wordml/symex" xmlns:wpg="http://schemas.microsoft.com/office/word/2010/wordprocessingGroup" xmlns:wpi="http://schemas.microsoft.com/office/word/2010/wordprocessingInk" xmlns:wne="http://schemas.microsoft.com/office/word/2006/wordml" xmlns:wps="http://schemas.microsoft.com/office/word/2010/wordprocessingShape" mc:Ignorable="w14 w15 w16se wp14">
+  <w:p>
+    <w:pPr>
+      <w:pStyle w:val="Pieddepage"/>
+    </w:pPr>
+  </w:p>
+</w:ftr>
+</file>
+
+<file path=word/footer2.xml><?xml version="1.0" encoding="utf-8"?>
+<w:ftr xmlns:wpc="http://schemas.microsoft.com/office/word/2010/wordprocessingCanvas" xmlns:cx="http://schemas.microsoft.com/office/drawing/2014/chartex" xmlns:cx1="http://schemas.microsoft.com/office/drawing/2015/9/8/chartex" xmlns:cx2="http://schemas.microsoft.com/office/drawing/2015/10/21/chartex" xmlns:mc="http://schemas.openxmlformats.org/markup-compatibility/2006" xmlns:o="urn:schemas-microsoft-com:office:office" xmlns:r="http://schemas.openxmlformats.org/officeDocument/2006/relationships" xmlns:m="http://schemas.openxmlformats.org/officeDocument/2006/math" xmlns:v="urn:schemas-microsoft-com:vml" xmlns:wp14="http://schemas.microsoft.com/office/word/2010/wordprocessingDrawing" xmlns:wp="http://schemas.openxmlformats.org/drawingml/2006/wordprocessingDrawing" xmlns:w10="urn:schemas-microsoft-com:office:word" xmlns:w="http://schemas.openxmlformats.org/wordprocessingml/2006/main" xmlns:w14="http://schemas.microsoft.com/office/word/2010/wordml" xmlns:w15="http://schemas.microsoft.com/office/word/2012/wordml" xmlns:w16se="http://schemas.microsoft.com/office/word/2015/wordml/symex" xmlns:wpg="http://schemas.microsoft.com/office/word/2010/wordprocessingGroup" xmlns:wpi="http://schemas.microsoft.com/office/word/2010/wordprocessingInk" xmlns:wne="http://schemas.microsoft.com/office/word/2006/wordml" xmlns:wps="http://schemas.microsoft.com/office/word/2010/wordprocessingShape" mc:Ignorable="w14 w15 w16se wp14">
   <w:p>
     <w:pPr>
       <w:pStyle w:val="Pieddepage"/>
@@ -2646,7 +3104,7 @@
       <w:rPr>
         <w:noProof/>
       </w:rPr>
-      <w:t>- 10 -</w:t>
+      <w:t>- 9 -</w:t>
     </w:r>
     <w:r>
       <w:fldChar w:fldCharType="end"/>
@@ -2655,8 +3113,18 @@
 </w:ftr>
 </file>
 
+<file path=word/footer3.xml><?xml version="1.0" encoding="utf-8"?>
+<w:ftr xmlns:wpc="http://schemas.microsoft.com/office/word/2010/wordprocessingCanvas" xmlns:cx="http://schemas.microsoft.com/office/drawing/2014/chartex" xmlns:cx1="http://schemas.microsoft.com/office/drawing/2015/9/8/chartex" xmlns:cx2="http://schemas.microsoft.com/office/drawing/2015/10/21/chartex" xmlns:mc="http://schemas.openxmlformats.org/markup-compatibility/2006" xmlns:o="urn:schemas-microsoft-com:office:office" xmlns:r="http://schemas.openxmlformats.org/officeDocument/2006/relationships" xmlns:m="http://schemas.openxmlformats.org/officeDocument/2006/math" xmlns:v="urn:schemas-microsoft-com:vml" xmlns:wp14="http://schemas.microsoft.com/office/word/2010/wordprocessingDrawing" xmlns:wp="http://schemas.openxmlformats.org/drawingml/2006/wordprocessingDrawing" xmlns:w10="urn:schemas-microsoft-com:office:word" xmlns:w="http://schemas.openxmlformats.org/wordprocessingml/2006/main" xmlns:w14="http://schemas.microsoft.com/office/word/2010/wordml" xmlns:w15="http://schemas.microsoft.com/office/word/2012/wordml" xmlns:w16se="http://schemas.microsoft.com/office/word/2015/wordml/symex" xmlns:wpg="http://schemas.microsoft.com/office/word/2010/wordprocessingGroup" xmlns:wpi="http://schemas.microsoft.com/office/word/2010/wordprocessingInk" xmlns:wne="http://schemas.microsoft.com/office/word/2006/wordml" xmlns:wps="http://schemas.microsoft.com/office/word/2010/wordprocessingShape" mc:Ignorable="w14 w15 w16se wp14">
+  <w:p>
+    <w:pPr>
+      <w:pStyle w:val="Pieddepage"/>
+    </w:pPr>
+  </w:p>
+</w:ftr>
+</file>
+
 <file path=word/footnotes.xml><?xml version="1.0" encoding="utf-8"?>
-<w:footnotes xmlns:wpc="http://schemas.microsoft.com/office/word/2010/wordprocessingCanvas" xmlns:mc="http://schemas.openxmlformats.org/markup-compatibility/2006" xmlns:o="urn:schemas-microsoft-com:office:office" xmlns:r="http://schemas.openxmlformats.org/officeDocument/2006/relationships" xmlns:m="http://schemas.openxmlformats.org/officeDocument/2006/math" xmlns:v="urn:schemas-microsoft-com:vml" xmlns:wp14="http://schemas.microsoft.com/office/word/2010/wordprocessingDrawing" xmlns:wp="http://schemas.openxmlformats.org/drawingml/2006/wordprocessingDrawing" xmlns:w10="urn:schemas-microsoft-com:office:word" xmlns:w="http://schemas.openxmlformats.org/wordprocessingml/2006/main" xmlns:w14="http://schemas.microsoft.com/office/word/2010/wordml" xmlns:w15="http://schemas.microsoft.com/office/word/2012/wordml" xmlns:wpg="http://schemas.microsoft.com/office/word/2010/wordprocessingGroup" xmlns:wpi="http://schemas.microsoft.com/office/word/2010/wordprocessingInk" xmlns:wne="http://schemas.microsoft.com/office/word/2006/wordml" xmlns:wps="http://schemas.microsoft.com/office/word/2010/wordprocessingShape" mc:Ignorable="w14 w15 wp14">
+<w:footnotes xmlns:wpc="http://schemas.microsoft.com/office/word/2010/wordprocessingCanvas" xmlns:cx="http://schemas.microsoft.com/office/drawing/2014/chartex" xmlns:cx1="http://schemas.microsoft.com/office/drawing/2015/9/8/chartex" xmlns:cx2="http://schemas.microsoft.com/office/drawing/2015/10/21/chartex" xmlns:mc="http://schemas.openxmlformats.org/markup-compatibility/2006" xmlns:o="urn:schemas-microsoft-com:office:office" xmlns:r="http://schemas.openxmlformats.org/officeDocument/2006/relationships" xmlns:m="http://schemas.openxmlformats.org/officeDocument/2006/math" xmlns:v="urn:schemas-microsoft-com:vml" xmlns:wp14="http://schemas.microsoft.com/office/word/2010/wordprocessingDrawing" xmlns:wp="http://schemas.openxmlformats.org/drawingml/2006/wordprocessingDrawing" xmlns:w10="urn:schemas-microsoft-com:office:word" xmlns:w="http://schemas.openxmlformats.org/wordprocessingml/2006/main" xmlns:w14="http://schemas.microsoft.com/office/word/2010/wordml" xmlns:w15="http://schemas.microsoft.com/office/word/2012/wordml" xmlns:w16se="http://schemas.microsoft.com/office/word/2015/wordml/symex" xmlns:wpg="http://schemas.microsoft.com/office/word/2010/wordprocessingGroup" xmlns:wpi="http://schemas.microsoft.com/office/word/2010/wordprocessingInk" xmlns:wne="http://schemas.microsoft.com/office/word/2006/wordml" xmlns:wps="http://schemas.microsoft.com/office/word/2010/wordprocessingShape" mc:Ignorable="w14 w15 w16se wp14">
   <w:footnote w:type="separator" w:id="-1">
     <w:p>
       <w:pPr>
@@ -2681,7 +3149,17 @@
 </file>
 
 <file path=word/header1.xml><?xml version="1.0" encoding="utf-8"?>
-<w:hdr xmlns:wpc="http://schemas.microsoft.com/office/word/2010/wordprocessingCanvas" xmlns:mc="http://schemas.openxmlformats.org/markup-compatibility/2006" xmlns:o="urn:schemas-microsoft-com:office:office" xmlns:r="http://schemas.openxmlformats.org/officeDocument/2006/relationships" xmlns:m="http://schemas.openxmlformats.org/officeDocument/2006/math" xmlns:v="urn:schemas-microsoft-com:vml" xmlns:wp14="http://schemas.microsoft.com/office/word/2010/wordprocessingDrawing" xmlns:wp="http://schemas.openxmlformats.org/drawingml/2006/wordprocessingDrawing" xmlns:w10="urn:schemas-microsoft-com:office:word" xmlns:w="http://schemas.openxmlformats.org/wordprocessingml/2006/main" xmlns:w14="http://schemas.microsoft.com/office/word/2010/wordml" xmlns:w15="http://schemas.microsoft.com/office/word/2012/wordml" xmlns:wpg="http://schemas.microsoft.com/office/word/2010/wordprocessingGroup" xmlns:wpi="http://schemas.microsoft.com/office/word/2010/wordprocessingInk" xmlns:wne="http://schemas.microsoft.com/office/word/2006/wordml" xmlns:wps="http://schemas.microsoft.com/office/word/2010/wordprocessingShape" mc:Ignorable="w14 w15 wp14">
+<w:hdr xmlns:wpc="http://schemas.microsoft.com/office/word/2010/wordprocessingCanvas" xmlns:cx="http://schemas.microsoft.com/office/drawing/2014/chartex" xmlns:cx1="http://schemas.microsoft.com/office/drawing/2015/9/8/chartex" xmlns:cx2="http://schemas.microsoft.com/office/drawing/2015/10/21/chartex" xmlns:mc="http://schemas.openxmlformats.org/markup-compatibility/2006" xmlns:o="urn:schemas-microsoft-com:office:office" xmlns:r="http://schemas.openxmlformats.org/officeDocument/2006/relationships" xmlns:m="http://schemas.openxmlformats.org/officeDocument/2006/math" xmlns:v="urn:schemas-microsoft-com:vml" xmlns:wp14="http://schemas.microsoft.com/office/word/2010/wordprocessingDrawing" xmlns:wp="http://schemas.openxmlformats.org/drawingml/2006/wordprocessingDrawing" xmlns:w10="urn:schemas-microsoft-com:office:word" xmlns:w="http://schemas.openxmlformats.org/wordprocessingml/2006/main" xmlns:w14="http://schemas.microsoft.com/office/word/2010/wordml" xmlns:w15="http://schemas.microsoft.com/office/word/2012/wordml" xmlns:w16se="http://schemas.microsoft.com/office/word/2015/wordml/symex" xmlns:wpg="http://schemas.microsoft.com/office/word/2010/wordprocessingGroup" xmlns:wpi="http://schemas.microsoft.com/office/word/2010/wordprocessingInk" xmlns:wne="http://schemas.microsoft.com/office/word/2006/wordml" xmlns:wps="http://schemas.microsoft.com/office/word/2010/wordprocessingShape" mc:Ignorable="w14 w15 w16se wp14">
+  <w:p>
+    <w:pPr>
+      <w:pStyle w:val="En-tte"/>
+    </w:pPr>
+  </w:p>
+</w:hdr>
+</file>
+
+<file path=word/header2.xml><?xml version="1.0" encoding="utf-8"?>
+<w:hdr xmlns:wpc="http://schemas.microsoft.com/office/word/2010/wordprocessingCanvas" xmlns:cx="http://schemas.microsoft.com/office/drawing/2014/chartex" xmlns:cx1="http://schemas.microsoft.com/office/drawing/2015/9/8/chartex" xmlns:cx2="http://schemas.microsoft.com/office/drawing/2015/10/21/chartex" xmlns:mc="http://schemas.openxmlformats.org/markup-compatibility/2006" xmlns:o="urn:schemas-microsoft-com:office:office" xmlns:r="http://schemas.openxmlformats.org/officeDocument/2006/relationships" xmlns:m="http://schemas.openxmlformats.org/officeDocument/2006/math" xmlns:v="urn:schemas-microsoft-com:vml" xmlns:wp14="http://schemas.microsoft.com/office/word/2010/wordprocessingDrawing" xmlns:wp="http://schemas.openxmlformats.org/drawingml/2006/wordprocessingDrawing" xmlns:w10="urn:schemas-microsoft-com:office:word" xmlns:w="http://schemas.openxmlformats.org/wordprocessingml/2006/main" xmlns:w14="http://schemas.microsoft.com/office/word/2010/wordml" xmlns:w15="http://schemas.microsoft.com/office/word/2012/wordml" xmlns:w16se="http://schemas.microsoft.com/office/word/2015/wordml/symex" xmlns:wpg="http://schemas.microsoft.com/office/word/2010/wordprocessingGroup" xmlns:wpi="http://schemas.microsoft.com/office/word/2010/wordprocessingInk" xmlns:wne="http://schemas.microsoft.com/office/word/2006/wordml" xmlns:wps="http://schemas.microsoft.com/office/word/2010/wordprocessingShape" mc:Ignorable="w14 w15 w16se wp14">
   <w:p>
     <w:pPr>
       <w:pStyle w:val="En-tte"/>
@@ -2718,8 +3196,18 @@
 </w:hdr>
 </file>
 
+<file path=word/header3.xml><?xml version="1.0" encoding="utf-8"?>
+<w:hdr xmlns:wpc="http://schemas.microsoft.com/office/word/2010/wordprocessingCanvas" xmlns:cx="http://schemas.microsoft.com/office/drawing/2014/chartex" xmlns:cx1="http://schemas.microsoft.com/office/drawing/2015/9/8/chartex" xmlns:cx2="http://schemas.microsoft.com/office/drawing/2015/10/21/chartex" xmlns:mc="http://schemas.openxmlformats.org/markup-compatibility/2006" xmlns:o="urn:schemas-microsoft-com:office:office" xmlns:r="http://schemas.openxmlformats.org/officeDocument/2006/relationships" xmlns:m="http://schemas.openxmlformats.org/officeDocument/2006/math" xmlns:v="urn:schemas-microsoft-com:vml" xmlns:wp14="http://schemas.microsoft.com/office/word/2010/wordprocessingDrawing" xmlns:wp="http://schemas.openxmlformats.org/drawingml/2006/wordprocessingDrawing" xmlns:w10="urn:schemas-microsoft-com:office:word" xmlns:w="http://schemas.openxmlformats.org/wordprocessingml/2006/main" xmlns:w14="http://schemas.microsoft.com/office/word/2010/wordml" xmlns:w15="http://schemas.microsoft.com/office/word/2012/wordml" xmlns:w16se="http://schemas.microsoft.com/office/word/2015/wordml/symex" xmlns:wpg="http://schemas.microsoft.com/office/word/2010/wordprocessingGroup" xmlns:wpi="http://schemas.microsoft.com/office/word/2010/wordprocessingInk" xmlns:wne="http://schemas.microsoft.com/office/word/2006/wordml" xmlns:wps="http://schemas.microsoft.com/office/word/2010/wordprocessingShape" mc:Ignorable="w14 w15 w16se wp14">
+  <w:p>
+    <w:pPr>
+      <w:pStyle w:val="En-tte"/>
+    </w:pPr>
+  </w:p>
+</w:hdr>
+</file>
+
 <file path=word/numbering.xml><?xml version="1.0" encoding="utf-8"?>
-<w:numbering xmlns:wpc="http://schemas.microsoft.com/office/word/2010/wordprocessingCanvas" xmlns:mc="http://schemas.openxmlformats.org/markup-compatibility/2006" xmlns:o="urn:schemas-microsoft-com:office:office" xmlns:r="http://schemas.openxmlformats.org/officeDocument/2006/relationships" xmlns:m="http://schemas.openxmlformats.org/officeDocument/2006/math" xmlns:v="urn:schemas-microsoft-com:vml" xmlns:wp14="http://schemas.microsoft.com/office/word/2010/wordprocessingDrawing" xmlns:wp="http://schemas.openxmlformats.org/drawingml/2006/wordprocessingDrawing" xmlns:w10="urn:schemas-microsoft-com:office:word" xmlns:w="http://schemas.openxmlformats.org/wordprocessingml/2006/main" xmlns:w14="http://schemas.microsoft.com/office/word/2010/wordml" xmlns:w15="http://schemas.microsoft.com/office/word/2012/wordml" xmlns:wpg="http://schemas.microsoft.com/office/word/2010/wordprocessingGroup" xmlns:wpi="http://schemas.microsoft.com/office/word/2010/wordprocessingInk" xmlns:wne="http://schemas.microsoft.com/office/word/2006/wordml" xmlns:wps="http://schemas.microsoft.com/office/word/2010/wordprocessingShape" mc:Ignorable="w14 w15 wp14">
+<w:numbering xmlns:wpc="http://schemas.microsoft.com/office/word/2010/wordprocessingCanvas" xmlns:cx="http://schemas.microsoft.com/office/drawing/2014/chartex" xmlns:cx1="http://schemas.microsoft.com/office/drawing/2015/9/8/chartex" xmlns:cx2="http://schemas.microsoft.com/office/drawing/2015/10/21/chartex" xmlns:mc="http://schemas.openxmlformats.org/markup-compatibility/2006" xmlns:o="urn:schemas-microsoft-com:office:office" xmlns:r="http://schemas.openxmlformats.org/officeDocument/2006/relationships" xmlns:m="http://schemas.openxmlformats.org/officeDocument/2006/math" xmlns:v="urn:schemas-microsoft-com:vml" xmlns:wp14="http://schemas.microsoft.com/office/word/2010/wordprocessingDrawing" xmlns:wp="http://schemas.openxmlformats.org/drawingml/2006/wordprocessingDrawing" xmlns:w10="urn:schemas-microsoft-com:office:word" xmlns:w="http://schemas.openxmlformats.org/wordprocessingml/2006/main" xmlns:w14="http://schemas.microsoft.com/office/word/2010/wordml" xmlns:w15="http://schemas.microsoft.com/office/word/2012/wordml" xmlns:w16se="http://schemas.microsoft.com/office/word/2015/wordml/symex" xmlns:wpg="http://schemas.microsoft.com/office/word/2010/wordprocessingGroup" xmlns:wpi="http://schemas.microsoft.com/office/word/2010/wordprocessingInk" xmlns:wne="http://schemas.microsoft.com/office/word/2006/wordml" xmlns:wps="http://schemas.microsoft.com/office/word/2010/wordprocessingShape" mc:Ignorable="w14 w15 w16se wp14">
   <w:abstractNum w:abstractNumId="0" w15:restartNumberingAfterBreak="0">
     <w:nsid w:val="0B697AA7"/>
     <w:multiLevelType w:val="hybridMultilevel"/>
@@ -2893,6 +3381,101 @@
     </w:lvl>
   </w:abstractNum>
   <w:abstractNum w:abstractNumId="2" w15:restartNumberingAfterBreak="0">
+    <w:nsid w:val="1482775B"/>
+    <w:multiLevelType w:val="multilevel"/>
+    <w:tmpl w:val="46F45CE4"/>
+    <w:lvl w:ilvl="0">
+      <w:start w:val="1"/>
+      <w:numFmt w:val="decimal"/>
+      <w:pStyle w:val="Titre1"/>
+      <w:lvlText w:val="%1"/>
+      <w:lvlJc w:val="left"/>
+      <w:pPr>
+        <w:ind w:left="432" w:hanging="432"/>
+      </w:pPr>
+    </w:lvl>
+    <w:lvl w:ilvl="1">
+      <w:start w:val="1"/>
+      <w:numFmt w:val="decimal"/>
+      <w:pStyle w:val="Titre2"/>
+      <w:lvlText w:val="%1.%2"/>
+      <w:lvlJc w:val="left"/>
+      <w:pPr>
+        <w:ind w:left="576" w:hanging="576"/>
+      </w:pPr>
+    </w:lvl>
+    <w:lvl w:ilvl="2">
+      <w:start w:val="1"/>
+      <w:numFmt w:val="decimal"/>
+      <w:pStyle w:val="Titre3"/>
+      <w:lvlText w:val="%1.%2.%3"/>
+      <w:lvlJc w:val="left"/>
+      <w:pPr>
+        <w:ind w:left="720" w:hanging="720"/>
+      </w:pPr>
+    </w:lvl>
+    <w:lvl w:ilvl="3">
+      <w:start w:val="1"/>
+      <w:numFmt w:val="decimal"/>
+      <w:pStyle w:val="Titre4"/>
+      <w:lvlText w:val="%1.%2.%3.%4"/>
+      <w:lvlJc w:val="left"/>
+      <w:pPr>
+        <w:ind w:left="864" w:hanging="864"/>
+      </w:pPr>
+    </w:lvl>
+    <w:lvl w:ilvl="4">
+      <w:start w:val="1"/>
+      <w:numFmt w:val="decimal"/>
+      <w:pStyle w:val="Titre5"/>
+      <w:lvlText w:val="%1.%2.%3.%4.%5"/>
+      <w:lvlJc w:val="left"/>
+      <w:pPr>
+        <w:ind w:left="1008" w:hanging="1008"/>
+      </w:pPr>
+    </w:lvl>
+    <w:lvl w:ilvl="5">
+      <w:start w:val="1"/>
+      <w:numFmt w:val="decimal"/>
+      <w:pStyle w:val="Titre6"/>
+      <w:lvlText w:val="%1.%2.%3.%4.%5.%6"/>
+      <w:lvlJc w:val="left"/>
+      <w:pPr>
+        <w:ind w:left="1152" w:hanging="1152"/>
+      </w:pPr>
+    </w:lvl>
+    <w:lvl w:ilvl="6">
+      <w:start w:val="1"/>
+      <w:numFmt w:val="decimal"/>
+      <w:pStyle w:val="Titre7"/>
+      <w:lvlText w:val="%1.%2.%3.%4.%5.%6.%7"/>
+      <w:lvlJc w:val="left"/>
+      <w:pPr>
+        <w:ind w:left="1296" w:hanging="1296"/>
+      </w:pPr>
+    </w:lvl>
+    <w:lvl w:ilvl="7">
+      <w:start w:val="1"/>
+      <w:numFmt w:val="decimal"/>
+      <w:pStyle w:val="Titre8"/>
+      <w:lvlText w:val="%1.%2.%3.%4.%5.%6.%7.%8"/>
+      <w:lvlJc w:val="left"/>
+      <w:pPr>
+        <w:ind w:left="1440" w:hanging="1440"/>
+      </w:pPr>
+    </w:lvl>
+    <w:lvl w:ilvl="8">
+      <w:start w:val="1"/>
+      <w:numFmt w:val="decimal"/>
+      <w:pStyle w:val="Titre9"/>
+      <w:lvlText w:val="%1.%2.%3.%4.%5.%6.%7.%8.%9"/>
+      <w:lvlJc w:val="left"/>
+      <w:pPr>
+        <w:ind w:left="1584" w:hanging="1584"/>
+      </w:pPr>
+    </w:lvl>
+  </w:abstractNum>
+  <w:abstractNum w:abstractNumId="3" w15:restartNumberingAfterBreak="0">
     <w:nsid w:val="160028FB"/>
     <w:multiLevelType w:val="multilevel"/>
     <w:tmpl w:val="100C001F"/>
@@ -2978,7 +3561,7 @@
       </w:pPr>
     </w:lvl>
   </w:abstractNum>
-  <w:abstractNum w:abstractNumId="3" w15:restartNumberingAfterBreak="0">
+  <w:abstractNum w:abstractNumId="4" w15:restartNumberingAfterBreak="0">
     <w:nsid w:val="2E61051F"/>
     <w:multiLevelType w:val="hybridMultilevel"/>
     <w:tmpl w:val="4D484EC4"/>
@@ -3064,7 +3647,7 @@
       </w:pPr>
     </w:lvl>
   </w:abstractNum>
-  <w:abstractNum w:abstractNumId="4" w15:restartNumberingAfterBreak="0">
+  <w:abstractNum w:abstractNumId="5" w15:restartNumberingAfterBreak="0">
     <w:nsid w:val="3E0D3E45"/>
     <w:multiLevelType w:val="multilevel"/>
     <w:tmpl w:val="100C001F"/>
@@ -3150,7 +3733,7 @@
       </w:pPr>
     </w:lvl>
   </w:abstractNum>
-  <w:abstractNum w:abstractNumId="5" w15:restartNumberingAfterBreak="0">
+  <w:abstractNum w:abstractNumId="6" w15:restartNumberingAfterBreak="0">
     <w:nsid w:val="52670E37"/>
     <w:multiLevelType w:val="hybridMultilevel"/>
     <w:tmpl w:val="258E1DEE"/>
@@ -3236,7 +3819,7 @@
       </w:pPr>
     </w:lvl>
   </w:abstractNum>
-  <w:abstractNum w:abstractNumId="6" w15:restartNumberingAfterBreak="0">
+  <w:abstractNum w:abstractNumId="7" w15:restartNumberingAfterBreak="0">
     <w:nsid w:val="55F018DA"/>
     <w:multiLevelType w:val="hybridMultilevel"/>
     <w:tmpl w:val="2F4278CA"/>
@@ -3349,7 +3932,7 @@
       </w:rPr>
     </w:lvl>
   </w:abstractNum>
-  <w:abstractNum w:abstractNumId="7" w15:restartNumberingAfterBreak="0">
+  <w:abstractNum w:abstractNumId="8" w15:restartNumberingAfterBreak="0">
     <w:nsid w:val="6305090F"/>
     <w:multiLevelType w:val="multilevel"/>
     <w:tmpl w:val="6638D72E"/>
@@ -3462,14 +4045,13 @@
       </w:rPr>
     </w:lvl>
   </w:abstractNum>
-  <w:abstractNum w:abstractNumId="8" w15:restartNumberingAfterBreak="0">
+  <w:abstractNum w:abstractNumId="9" w15:restartNumberingAfterBreak="0">
     <w:nsid w:val="6357542D"/>
     <w:multiLevelType w:val="hybridMultilevel"/>
     <w:tmpl w:val="1D407A8C"/>
     <w:lvl w:ilvl="0" w:tplc="3768FB3C">
       <w:start w:val="1"/>
       <w:numFmt w:val="decimal"/>
-      <w:pStyle w:val="Titre1"/>
       <w:lvlText w:val="%1."/>
       <w:lvlJc w:val="left"/>
       <w:pPr>
@@ -3550,7 +4132,7 @@
     </w:lvl>
   </w:abstractNum>
   <w:num w:numId="1">
-    <w:abstractNumId w:val="3"/>
+    <w:abstractNumId w:val="4"/>
   </w:num>
   <w:num w:numId="2">
     <w:abstractNumId w:val="1"/>
@@ -3559,44 +4141,74 @@
     <w:abstractNumId w:val="0"/>
   </w:num>
   <w:num w:numId="4">
+    <w:abstractNumId w:val="7"/>
+  </w:num>
+  <w:num w:numId="5">
     <w:abstractNumId w:val="6"/>
   </w:num>
-  <w:num w:numId="5">
+  <w:num w:numId="6">
+    <w:abstractNumId w:val="9"/>
+  </w:num>
+  <w:num w:numId="7">
     <w:abstractNumId w:val="5"/>
   </w:num>
-  <w:num w:numId="6">
+  <w:num w:numId="8">
+    <w:abstractNumId w:val="3"/>
+  </w:num>
+  <w:num w:numId="9">
     <w:abstractNumId w:val="8"/>
   </w:num>
-  <w:num w:numId="7">
-    <w:abstractNumId w:val="4"/>
-  </w:num>
-  <w:num w:numId="8">
-    <w:abstractNumId w:val="2"/>
-  </w:num>
-  <w:num w:numId="9">
-    <w:abstractNumId w:val="7"/>
-  </w:num>
   <w:num w:numId="10">
-    <w:abstractNumId w:val="8"/>
+    <w:abstractNumId w:val="9"/>
     <w:lvlOverride w:ilvl="0">
       <w:startOverride w:val="1"/>
     </w:lvlOverride>
   </w:num>
   <w:num w:numId="11">
-    <w:abstractNumId w:val="8"/>
+    <w:abstractNumId w:val="9"/>
     <w:lvlOverride w:ilvl="0">
       <w:startOverride w:val="1"/>
     </w:lvlOverride>
+  </w:num>
+  <w:num w:numId="12">
+    <w:abstractNumId w:val="2"/>
+  </w:num>
+  <w:num w:numId="13">
+    <w:abstractNumId w:val="2"/>
+  </w:num>
+  <w:num w:numId="14">
+    <w:abstractNumId w:val="2"/>
+  </w:num>
+  <w:num w:numId="15">
+    <w:abstractNumId w:val="2"/>
+  </w:num>
+  <w:num w:numId="16">
+    <w:abstractNumId w:val="2"/>
+  </w:num>
+  <w:num w:numId="17">
+    <w:abstractNumId w:val="2"/>
+  </w:num>
+  <w:num w:numId="18">
+    <w:abstractNumId w:val="2"/>
+  </w:num>
+  <w:num w:numId="19">
+    <w:abstractNumId w:val="2"/>
+  </w:num>
+  <w:num w:numId="20">
+    <w:abstractNumId w:val="2"/>
+  </w:num>
+  <w:num w:numId="21">
+    <w:abstractNumId w:val="2"/>
   </w:num>
 </w:numbering>
 </file>
 
 <file path=word/styles.xml><?xml version="1.0" encoding="utf-8"?>
-<w:styles xmlns:mc="http://schemas.openxmlformats.org/markup-compatibility/2006" xmlns:r="http://schemas.openxmlformats.org/officeDocument/2006/relationships" xmlns:w="http://schemas.openxmlformats.org/wordprocessingml/2006/main" xmlns:w14="http://schemas.microsoft.com/office/word/2010/wordml" xmlns:w15="http://schemas.microsoft.com/office/word/2012/wordml" mc:Ignorable="w14 w15">
+<w:styles xmlns:mc="http://schemas.openxmlformats.org/markup-compatibility/2006" xmlns:r="http://schemas.openxmlformats.org/officeDocument/2006/relationships" xmlns:w="http://schemas.openxmlformats.org/wordprocessingml/2006/main" xmlns:w14="http://schemas.microsoft.com/office/word/2010/wordml" xmlns:w15="http://schemas.microsoft.com/office/word/2012/wordml" xmlns:w16se="http://schemas.microsoft.com/office/word/2015/wordml/symex" mc:Ignorable="w14 w15 w16se">
   <w:docDefaults>
     <w:rPrDefault>
       <w:rPr>
-        <w:rFonts w:asciiTheme="minorHAnsi" w:eastAsiaTheme="minorHAnsi" w:hAnsiTheme="minorHAnsi" w:cstheme="minorBidi"/>
+        <w:rFonts w:asciiTheme="minorHAnsi" w:eastAsiaTheme="minorEastAsia" w:hAnsiTheme="minorHAnsi" w:cstheme="minorBidi"/>
         <w:sz w:val="22"/>
         <w:szCs w:val="22"/>
         <w:lang w:val="fr-CH" w:eastAsia="en-US" w:bidi="ar-SA"/>
@@ -3608,7 +4220,7 @@
       </w:pPr>
     </w:pPrDefault>
   </w:docDefaults>
-  <w:latentStyles w:defLockedState="0" w:defUIPriority="99" w:defSemiHidden="0" w:defUnhideWhenUsed="0" w:defQFormat="0" w:count="371">
+  <w:latentStyles w:defLockedState="0" w:defUIPriority="99" w:defSemiHidden="0" w:defUnhideWhenUsed="0" w:defQFormat="0" w:count="372">
     <w:lsdException w:name="Normal" w:uiPriority="0" w:qFormat="1"/>
     <w:lsdException w:name="heading 1" w:uiPriority="9" w:qFormat="1"/>
     <w:lsdException w:name="heading 2" w:semiHidden="1" w:uiPriority="9" w:unhideWhenUsed="1" w:qFormat="1"/>
@@ -3714,7 +4326,6 @@
     <w:lsdException w:name="HTML Sample" w:semiHidden="1" w:unhideWhenUsed="1"/>
     <w:lsdException w:name="HTML Typewriter" w:semiHidden="1" w:unhideWhenUsed="1"/>
     <w:lsdException w:name="HTML Variable" w:semiHidden="1" w:unhideWhenUsed="1"/>
-    <w:lsdException w:name="Normal Table" w:semiHidden="1" w:unhideWhenUsed="1"/>
     <w:lsdException w:name="annotation subject" w:semiHidden="1" w:unhideWhenUsed="1"/>
     <w:lsdException w:name="No List" w:semiHidden="1" w:unhideWhenUsed="1"/>
     <w:lsdException w:name="Outline List 1" w:semiHidden="1" w:unhideWhenUsed="1"/>
@@ -3761,10 +4372,8 @@
     <w:lsdException w:name="Table Subtle 2" w:semiHidden="1" w:unhideWhenUsed="1"/>
     <w:lsdException w:name="Table Web 1" w:semiHidden="1" w:unhideWhenUsed="1"/>
     <w:lsdException w:name="Table Web 2" w:semiHidden="1" w:unhideWhenUsed="1"/>
-    <w:lsdException w:name="Table Web 3" w:semiHidden="1" w:unhideWhenUsed="1"/>
     <w:lsdException w:name="Balloon Text" w:semiHidden="1" w:unhideWhenUsed="1"/>
     <w:lsdException w:name="Table Grid" w:uiPriority="39"/>
-    <w:lsdException w:name="Table Theme" w:semiHidden="1" w:unhideWhenUsed="1"/>
     <w:lsdException w:name="Placeholder Text" w:semiHidden="1"/>
     <w:lsdException w:name="No Spacing" w:uiPriority="1" w:qFormat="1"/>
     <w:lsdException w:name="Light Shading" w:uiPriority="60"/>
@@ -3980,10 +4589,15 @@
     <w:lsdException w:name="List Table 5 Dark Accent 6" w:uiPriority="50"/>
     <w:lsdException w:name="List Table 6 Colorful Accent 6" w:uiPriority="51"/>
     <w:lsdException w:name="List Table 7 Colorful Accent 6" w:uiPriority="52"/>
+    <w:lsdException w:name="Mention" w:semiHidden="1" w:unhideWhenUsed="1"/>
   </w:latentStyles>
   <w:style w:type="paragraph" w:default="1" w:styleId="Normal">
     <w:name w:val="Normal"/>
     <w:qFormat/>
+    <w:rsid w:val="0087618C"/>
+    <w:pPr>
+      <w:jc w:val="both"/>
+    </w:pPr>
   </w:style>
   <w:style w:type="paragraph" w:styleId="Titre1">
     <w:name w:val="heading 1"/>
@@ -3992,21 +4606,27 @@
     <w:link w:val="Titre1Car"/>
     <w:uiPriority w:val="9"/>
     <w:qFormat/>
-    <w:rsid w:val="00256440"/>
+    <w:rsid w:val="0044789E"/>
     <w:pPr>
       <w:keepNext/>
       <w:keepLines/>
       <w:numPr>
-        <w:numId w:val="6"/>
+        <w:numId w:val="21"/>
       </w:numPr>
-      <w:spacing w:before="120" w:after="120"/>
+      <w:pBdr>
+        <w:bottom w:val="single" w:sz="4" w:space="1" w:color="595959" w:themeColor="text1" w:themeTint="A6"/>
+      </w:pBdr>
+      <w:spacing w:before="240" w:after="120"/>
       <w:outlineLvl w:val="0"/>
     </w:pPr>
     <w:rPr>
       <w:rFonts w:asciiTheme="majorHAnsi" w:eastAsiaTheme="majorEastAsia" w:hAnsiTheme="majorHAnsi" w:cstheme="majorBidi"/>
       <w:b/>
-      <w:sz w:val="32"/>
-      <w:szCs w:val="32"/>
+      <w:bCs/>
+      <w:smallCaps/>
+      <w:color w:val="000000" w:themeColor="text1"/>
+      <w:sz w:val="36"/>
+      <w:szCs w:val="36"/>
     </w:rPr>
   </w:style>
   <w:style w:type="paragraph" w:styleId="Titre2">
@@ -4017,18 +4637,216 @@
     <w:uiPriority w:val="9"/>
     <w:unhideWhenUsed/>
     <w:qFormat/>
-    <w:rsid w:val="001B768B"/>
+    <w:rsid w:val="0087618C"/>
     <w:pPr>
       <w:keepNext/>
       <w:keepLines/>
-      <w:spacing w:before="40" w:after="0"/>
+      <w:numPr>
+        <w:ilvl w:val="1"/>
+        <w:numId w:val="21"/>
+      </w:numPr>
+      <w:spacing w:before="120" w:after="120"/>
       <w:outlineLvl w:val="1"/>
     </w:pPr>
     <w:rPr>
       <w:rFonts w:asciiTheme="majorHAnsi" w:eastAsiaTheme="majorEastAsia" w:hAnsiTheme="majorHAnsi" w:cstheme="majorBidi"/>
-      <w:color w:val="2E74B5" w:themeColor="accent1" w:themeShade="BF"/>
-      <w:sz w:val="26"/>
-      <w:szCs w:val="26"/>
+      <w:b/>
+      <w:bCs/>
+      <w:smallCaps/>
+      <w:color w:val="000000" w:themeColor="text1"/>
+      <w:sz w:val="28"/>
+      <w:szCs w:val="28"/>
+    </w:rPr>
+  </w:style>
+  <w:style w:type="paragraph" w:styleId="Titre3">
+    <w:name w:val="heading 3"/>
+    <w:basedOn w:val="Normal"/>
+    <w:next w:val="Normal"/>
+    <w:link w:val="Titre3Car"/>
+    <w:uiPriority w:val="9"/>
+    <w:semiHidden/>
+    <w:unhideWhenUsed/>
+    <w:qFormat/>
+    <w:rsid w:val="007F1E4C"/>
+    <w:pPr>
+      <w:keepNext/>
+      <w:keepLines/>
+      <w:numPr>
+        <w:ilvl w:val="2"/>
+        <w:numId w:val="21"/>
+      </w:numPr>
+      <w:spacing w:before="200" w:after="0"/>
+      <w:outlineLvl w:val="2"/>
+    </w:pPr>
+    <w:rPr>
+      <w:rFonts w:asciiTheme="majorHAnsi" w:eastAsiaTheme="majorEastAsia" w:hAnsiTheme="majorHAnsi" w:cstheme="majorBidi"/>
+      <w:b/>
+      <w:bCs/>
+      <w:color w:val="000000" w:themeColor="text1"/>
+    </w:rPr>
+  </w:style>
+  <w:style w:type="paragraph" w:styleId="Titre4">
+    <w:name w:val="heading 4"/>
+    <w:basedOn w:val="Normal"/>
+    <w:next w:val="Normal"/>
+    <w:link w:val="Titre4Car"/>
+    <w:uiPriority w:val="9"/>
+    <w:semiHidden/>
+    <w:unhideWhenUsed/>
+    <w:qFormat/>
+    <w:rsid w:val="007F1E4C"/>
+    <w:pPr>
+      <w:keepNext/>
+      <w:keepLines/>
+      <w:numPr>
+        <w:ilvl w:val="3"/>
+        <w:numId w:val="21"/>
+      </w:numPr>
+      <w:spacing w:before="200" w:after="0"/>
+      <w:outlineLvl w:val="3"/>
+    </w:pPr>
+    <w:rPr>
+      <w:rFonts w:asciiTheme="majorHAnsi" w:eastAsiaTheme="majorEastAsia" w:hAnsiTheme="majorHAnsi" w:cstheme="majorBidi"/>
+      <w:b/>
+      <w:bCs/>
+      <w:i/>
+      <w:iCs/>
+      <w:color w:val="000000" w:themeColor="text1"/>
+    </w:rPr>
+  </w:style>
+  <w:style w:type="paragraph" w:styleId="Titre5">
+    <w:name w:val="heading 5"/>
+    <w:basedOn w:val="Normal"/>
+    <w:next w:val="Normal"/>
+    <w:link w:val="Titre5Car"/>
+    <w:uiPriority w:val="9"/>
+    <w:semiHidden/>
+    <w:unhideWhenUsed/>
+    <w:qFormat/>
+    <w:rsid w:val="007F1E4C"/>
+    <w:pPr>
+      <w:keepNext/>
+      <w:keepLines/>
+      <w:numPr>
+        <w:ilvl w:val="4"/>
+        <w:numId w:val="21"/>
+      </w:numPr>
+      <w:spacing w:before="200" w:after="0"/>
+      <w:outlineLvl w:val="4"/>
+    </w:pPr>
+    <w:rPr>
+      <w:rFonts w:asciiTheme="majorHAnsi" w:eastAsiaTheme="majorEastAsia" w:hAnsiTheme="majorHAnsi" w:cstheme="majorBidi"/>
+      <w:color w:val="323E4F" w:themeColor="text2" w:themeShade="BF"/>
+    </w:rPr>
+  </w:style>
+  <w:style w:type="paragraph" w:styleId="Titre6">
+    <w:name w:val="heading 6"/>
+    <w:basedOn w:val="Normal"/>
+    <w:next w:val="Normal"/>
+    <w:link w:val="Titre6Car"/>
+    <w:uiPriority w:val="9"/>
+    <w:semiHidden/>
+    <w:unhideWhenUsed/>
+    <w:qFormat/>
+    <w:rsid w:val="007F1E4C"/>
+    <w:pPr>
+      <w:keepNext/>
+      <w:keepLines/>
+      <w:numPr>
+        <w:ilvl w:val="5"/>
+        <w:numId w:val="21"/>
+      </w:numPr>
+      <w:spacing w:before="200" w:after="0"/>
+      <w:outlineLvl w:val="5"/>
+    </w:pPr>
+    <w:rPr>
+      <w:rFonts w:asciiTheme="majorHAnsi" w:eastAsiaTheme="majorEastAsia" w:hAnsiTheme="majorHAnsi" w:cstheme="majorBidi"/>
+      <w:i/>
+      <w:iCs/>
+      <w:color w:val="323E4F" w:themeColor="text2" w:themeShade="BF"/>
+    </w:rPr>
+  </w:style>
+  <w:style w:type="paragraph" w:styleId="Titre7">
+    <w:name w:val="heading 7"/>
+    <w:basedOn w:val="Normal"/>
+    <w:next w:val="Normal"/>
+    <w:link w:val="Titre7Car"/>
+    <w:uiPriority w:val="9"/>
+    <w:semiHidden/>
+    <w:unhideWhenUsed/>
+    <w:qFormat/>
+    <w:rsid w:val="007F1E4C"/>
+    <w:pPr>
+      <w:keepNext/>
+      <w:keepLines/>
+      <w:numPr>
+        <w:ilvl w:val="6"/>
+        <w:numId w:val="21"/>
+      </w:numPr>
+      <w:spacing w:before="200" w:after="0"/>
+      <w:outlineLvl w:val="6"/>
+    </w:pPr>
+    <w:rPr>
+      <w:rFonts w:asciiTheme="majorHAnsi" w:eastAsiaTheme="majorEastAsia" w:hAnsiTheme="majorHAnsi" w:cstheme="majorBidi"/>
+      <w:i/>
+      <w:iCs/>
+      <w:color w:val="404040" w:themeColor="text1" w:themeTint="BF"/>
+    </w:rPr>
+  </w:style>
+  <w:style w:type="paragraph" w:styleId="Titre8">
+    <w:name w:val="heading 8"/>
+    <w:basedOn w:val="Normal"/>
+    <w:next w:val="Normal"/>
+    <w:link w:val="Titre8Car"/>
+    <w:uiPriority w:val="9"/>
+    <w:semiHidden/>
+    <w:unhideWhenUsed/>
+    <w:qFormat/>
+    <w:rsid w:val="007F1E4C"/>
+    <w:pPr>
+      <w:keepNext/>
+      <w:keepLines/>
+      <w:numPr>
+        <w:ilvl w:val="7"/>
+        <w:numId w:val="21"/>
+      </w:numPr>
+      <w:spacing w:before="200" w:after="0"/>
+      <w:outlineLvl w:val="7"/>
+    </w:pPr>
+    <w:rPr>
+      <w:rFonts w:asciiTheme="majorHAnsi" w:eastAsiaTheme="majorEastAsia" w:hAnsiTheme="majorHAnsi" w:cstheme="majorBidi"/>
+      <w:color w:val="404040" w:themeColor="text1" w:themeTint="BF"/>
+      <w:sz w:val="20"/>
+      <w:szCs w:val="20"/>
+    </w:rPr>
+  </w:style>
+  <w:style w:type="paragraph" w:styleId="Titre9">
+    <w:name w:val="heading 9"/>
+    <w:basedOn w:val="Normal"/>
+    <w:next w:val="Normal"/>
+    <w:link w:val="Titre9Car"/>
+    <w:uiPriority w:val="9"/>
+    <w:semiHidden/>
+    <w:unhideWhenUsed/>
+    <w:qFormat/>
+    <w:rsid w:val="007F1E4C"/>
+    <w:pPr>
+      <w:keepNext/>
+      <w:keepLines/>
+      <w:numPr>
+        <w:ilvl w:val="8"/>
+        <w:numId w:val="21"/>
+      </w:numPr>
+      <w:spacing w:before="200" w:after="0"/>
+      <w:outlineLvl w:val="8"/>
+    </w:pPr>
+    <w:rPr>
+      <w:rFonts w:asciiTheme="majorHAnsi" w:eastAsiaTheme="majorEastAsia" w:hAnsiTheme="majorHAnsi" w:cstheme="majorBidi"/>
+      <w:i/>
+      <w:iCs/>
+      <w:color w:val="404040" w:themeColor="text1" w:themeTint="BF"/>
+      <w:sz w:val="20"/>
+      <w:szCs w:val="20"/>
     </w:rPr>
   </w:style>
   <w:style w:type="character" w:default="1" w:styleId="Policepardfaut">
@@ -4107,12 +4925,15 @@
     <w:basedOn w:val="Policepardfaut"/>
     <w:link w:val="Titre1"/>
     <w:uiPriority w:val="9"/>
-    <w:rsid w:val="00256440"/>
+    <w:rsid w:val="0044789E"/>
     <w:rPr>
       <w:rFonts w:asciiTheme="majorHAnsi" w:eastAsiaTheme="majorEastAsia" w:hAnsiTheme="majorHAnsi" w:cstheme="majorBidi"/>
       <w:b/>
-      <w:sz w:val="32"/>
-      <w:szCs w:val="32"/>
+      <w:bCs/>
+      <w:smallCaps/>
+      <w:color w:val="000000" w:themeColor="text1"/>
+      <w:sz w:val="36"/>
+      <w:szCs w:val="36"/>
     </w:rPr>
   </w:style>
   <w:style w:type="character" w:styleId="lev">
@@ -4120,10 +4941,11 @@
     <w:basedOn w:val="Policepardfaut"/>
     <w:uiPriority w:val="22"/>
     <w:qFormat/>
-    <w:rsid w:val="00FD4B0B"/>
+    <w:rsid w:val="007F1E4C"/>
     <w:rPr>
       <w:b/>
       <w:bCs/>
+      <w:color w:val="000000" w:themeColor="text1"/>
     </w:rPr>
   </w:style>
   <w:style w:type="paragraph" w:styleId="Paragraphedeliste">
@@ -4142,14 +4964,10 @@
     <w:link w:val="SansinterligneCar"/>
     <w:uiPriority w:val="1"/>
     <w:qFormat/>
-    <w:rsid w:val="001D7370"/>
+    <w:rsid w:val="007F1E4C"/>
     <w:pPr>
       <w:spacing w:after="0" w:line="240" w:lineRule="auto"/>
     </w:pPr>
-    <w:rPr>
-      <w:rFonts w:eastAsiaTheme="minorEastAsia"/>
-      <w:lang w:eastAsia="fr-CH"/>
-    </w:rPr>
   </w:style>
   <w:style w:type="character" w:customStyle="1" w:styleId="SansinterligneCar">
     <w:name w:val="Sans interligne Car"/>
@@ -4157,10 +4975,6 @@
     <w:link w:val="Sansinterligne"/>
     <w:uiPriority w:val="1"/>
     <w:rsid w:val="001D7370"/>
-    <w:rPr>
-      <w:rFonts w:eastAsiaTheme="minorEastAsia"/>
-      <w:lang w:eastAsia="fr-CH"/>
-    </w:rPr>
   </w:style>
   <w:style w:type="paragraph" w:styleId="En-ttedetabledesmatires">
     <w:name w:val="TOC Heading"/>
@@ -4169,18 +4983,10 @@
     <w:uiPriority w:val="39"/>
     <w:unhideWhenUsed/>
     <w:qFormat/>
-    <w:rsid w:val="00624F82"/>
+    <w:rsid w:val="007F1E4C"/>
     <w:pPr>
-      <w:numPr>
-        <w:numId w:val="0"/>
-      </w:numPr>
       <w:outlineLvl w:val="9"/>
     </w:pPr>
-    <w:rPr>
-      <w:b w:val="0"/>
-      <w:color w:val="2E74B5" w:themeColor="accent1" w:themeShade="BF"/>
-      <w:lang w:eastAsia="fr-CH"/>
-    </w:rPr>
   </w:style>
   <w:style w:type="paragraph" w:styleId="TM1">
     <w:name w:val="toc 1"/>
@@ -4210,12 +5016,15 @@
     <w:basedOn w:val="Policepardfaut"/>
     <w:link w:val="Titre2"/>
     <w:uiPriority w:val="9"/>
-    <w:rsid w:val="001B768B"/>
+    <w:rsid w:val="0087618C"/>
     <w:rPr>
       <w:rFonts w:asciiTheme="majorHAnsi" w:eastAsiaTheme="majorEastAsia" w:hAnsiTheme="majorHAnsi" w:cstheme="majorBidi"/>
-      <w:color w:val="2E74B5" w:themeColor="accent1" w:themeShade="BF"/>
-      <w:sz w:val="26"/>
-      <w:szCs w:val="26"/>
+      <w:b/>
+      <w:bCs/>
+      <w:smallCaps/>
+      <w:color w:val="000000" w:themeColor="text1"/>
+      <w:sz w:val="28"/>
+      <w:szCs w:val="28"/>
     </w:rPr>
   </w:style>
   <w:style w:type="paragraph" w:styleId="TM2">
@@ -4230,6 +5039,326 @@
       <w:spacing w:after="100"/>
       <w:ind w:left="220"/>
     </w:pPr>
+  </w:style>
+  <w:style w:type="character" w:customStyle="1" w:styleId="Titre3Car">
+    <w:name w:val="Titre 3 Car"/>
+    <w:basedOn w:val="Policepardfaut"/>
+    <w:link w:val="Titre3"/>
+    <w:uiPriority w:val="9"/>
+    <w:semiHidden/>
+    <w:rsid w:val="007F1E4C"/>
+    <w:rPr>
+      <w:rFonts w:asciiTheme="majorHAnsi" w:eastAsiaTheme="majorEastAsia" w:hAnsiTheme="majorHAnsi" w:cstheme="majorBidi"/>
+      <w:b/>
+      <w:bCs/>
+      <w:color w:val="000000" w:themeColor="text1"/>
+    </w:rPr>
+  </w:style>
+  <w:style w:type="character" w:customStyle="1" w:styleId="Titre4Car">
+    <w:name w:val="Titre 4 Car"/>
+    <w:basedOn w:val="Policepardfaut"/>
+    <w:link w:val="Titre4"/>
+    <w:uiPriority w:val="9"/>
+    <w:semiHidden/>
+    <w:rsid w:val="007F1E4C"/>
+    <w:rPr>
+      <w:rFonts w:asciiTheme="majorHAnsi" w:eastAsiaTheme="majorEastAsia" w:hAnsiTheme="majorHAnsi" w:cstheme="majorBidi"/>
+      <w:b/>
+      <w:bCs/>
+      <w:i/>
+      <w:iCs/>
+      <w:color w:val="000000" w:themeColor="text1"/>
+    </w:rPr>
+  </w:style>
+  <w:style w:type="character" w:customStyle="1" w:styleId="Titre5Car">
+    <w:name w:val="Titre 5 Car"/>
+    <w:basedOn w:val="Policepardfaut"/>
+    <w:link w:val="Titre5"/>
+    <w:uiPriority w:val="9"/>
+    <w:semiHidden/>
+    <w:rsid w:val="007F1E4C"/>
+    <w:rPr>
+      <w:rFonts w:asciiTheme="majorHAnsi" w:eastAsiaTheme="majorEastAsia" w:hAnsiTheme="majorHAnsi" w:cstheme="majorBidi"/>
+      <w:color w:val="323E4F" w:themeColor="text2" w:themeShade="BF"/>
+    </w:rPr>
+  </w:style>
+  <w:style w:type="character" w:customStyle="1" w:styleId="Titre6Car">
+    <w:name w:val="Titre 6 Car"/>
+    <w:basedOn w:val="Policepardfaut"/>
+    <w:link w:val="Titre6"/>
+    <w:uiPriority w:val="9"/>
+    <w:semiHidden/>
+    <w:rsid w:val="007F1E4C"/>
+    <w:rPr>
+      <w:rFonts w:asciiTheme="majorHAnsi" w:eastAsiaTheme="majorEastAsia" w:hAnsiTheme="majorHAnsi" w:cstheme="majorBidi"/>
+      <w:i/>
+      <w:iCs/>
+      <w:color w:val="323E4F" w:themeColor="text2" w:themeShade="BF"/>
+    </w:rPr>
+  </w:style>
+  <w:style w:type="character" w:customStyle="1" w:styleId="Titre7Car">
+    <w:name w:val="Titre 7 Car"/>
+    <w:basedOn w:val="Policepardfaut"/>
+    <w:link w:val="Titre7"/>
+    <w:uiPriority w:val="9"/>
+    <w:semiHidden/>
+    <w:rsid w:val="007F1E4C"/>
+    <w:rPr>
+      <w:rFonts w:asciiTheme="majorHAnsi" w:eastAsiaTheme="majorEastAsia" w:hAnsiTheme="majorHAnsi" w:cstheme="majorBidi"/>
+      <w:i/>
+      <w:iCs/>
+      <w:color w:val="404040" w:themeColor="text1" w:themeTint="BF"/>
+    </w:rPr>
+  </w:style>
+  <w:style w:type="character" w:customStyle="1" w:styleId="Titre8Car">
+    <w:name w:val="Titre 8 Car"/>
+    <w:basedOn w:val="Policepardfaut"/>
+    <w:link w:val="Titre8"/>
+    <w:uiPriority w:val="9"/>
+    <w:semiHidden/>
+    <w:rsid w:val="007F1E4C"/>
+    <w:rPr>
+      <w:rFonts w:asciiTheme="majorHAnsi" w:eastAsiaTheme="majorEastAsia" w:hAnsiTheme="majorHAnsi" w:cstheme="majorBidi"/>
+      <w:color w:val="404040" w:themeColor="text1" w:themeTint="BF"/>
+      <w:sz w:val="20"/>
+      <w:szCs w:val="20"/>
+    </w:rPr>
+  </w:style>
+  <w:style w:type="character" w:customStyle="1" w:styleId="Titre9Car">
+    <w:name w:val="Titre 9 Car"/>
+    <w:basedOn w:val="Policepardfaut"/>
+    <w:link w:val="Titre9"/>
+    <w:uiPriority w:val="9"/>
+    <w:semiHidden/>
+    <w:rsid w:val="007F1E4C"/>
+    <w:rPr>
+      <w:rFonts w:asciiTheme="majorHAnsi" w:eastAsiaTheme="majorEastAsia" w:hAnsiTheme="majorHAnsi" w:cstheme="majorBidi"/>
+      <w:i/>
+      <w:iCs/>
+      <w:color w:val="404040" w:themeColor="text1" w:themeTint="BF"/>
+      <w:sz w:val="20"/>
+      <w:szCs w:val="20"/>
+    </w:rPr>
+  </w:style>
+  <w:style w:type="paragraph" w:styleId="Lgende">
+    <w:name w:val="caption"/>
+    <w:basedOn w:val="Normal"/>
+    <w:next w:val="Normal"/>
+    <w:uiPriority w:val="35"/>
+    <w:semiHidden/>
+    <w:unhideWhenUsed/>
+    <w:qFormat/>
+    <w:rsid w:val="007F1E4C"/>
+    <w:pPr>
+      <w:spacing w:after="200" w:line="240" w:lineRule="auto"/>
+    </w:pPr>
+    <w:rPr>
+      <w:i/>
+      <w:iCs/>
+      <w:color w:val="44546A" w:themeColor="text2"/>
+      <w:sz w:val="18"/>
+      <w:szCs w:val="18"/>
+    </w:rPr>
+  </w:style>
+  <w:style w:type="paragraph" w:styleId="Titre">
+    <w:name w:val="Title"/>
+    <w:basedOn w:val="Normal"/>
+    <w:next w:val="Normal"/>
+    <w:link w:val="TitreCar"/>
+    <w:uiPriority w:val="10"/>
+    <w:qFormat/>
+    <w:rsid w:val="007F1E4C"/>
+    <w:pPr>
+      <w:spacing w:after="0" w:line="240" w:lineRule="auto"/>
+      <w:contextualSpacing/>
+    </w:pPr>
+    <w:rPr>
+      <w:rFonts w:asciiTheme="majorHAnsi" w:eastAsiaTheme="majorEastAsia" w:hAnsiTheme="majorHAnsi" w:cstheme="majorBidi"/>
+      <w:color w:val="000000" w:themeColor="text1"/>
+      <w:sz w:val="56"/>
+      <w:szCs w:val="56"/>
+    </w:rPr>
+  </w:style>
+  <w:style w:type="character" w:customStyle="1" w:styleId="TitreCar">
+    <w:name w:val="Titre Car"/>
+    <w:basedOn w:val="Policepardfaut"/>
+    <w:link w:val="Titre"/>
+    <w:uiPriority w:val="10"/>
+    <w:rsid w:val="007F1E4C"/>
+    <w:rPr>
+      <w:rFonts w:asciiTheme="majorHAnsi" w:eastAsiaTheme="majorEastAsia" w:hAnsiTheme="majorHAnsi" w:cstheme="majorBidi"/>
+      <w:color w:val="000000" w:themeColor="text1"/>
+      <w:sz w:val="56"/>
+      <w:szCs w:val="56"/>
+    </w:rPr>
+  </w:style>
+  <w:style w:type="paragraph" w:styleId="Sous-titre">
+    <w:name w:val="Subtitle"/>
+    <w:basedOn w:val="Normal"/>
+    <w:next w:val="Normal"/>
+    <w:link w:val="Sous-titreCar"/>
+    <w:uiPriority w:val="11"/>
+    <w:qFormat/>
+    <w:rsid w:val="007F1E4C"/>
+    <w:pPr>
+      <w:numPr>
+        <w:ilvl w:val="1"/>
+      </w:numPr>
+    </w:pPr>
+    <w:rPr>
+      <w:color w:val="5A5A5A" w:themeColor="text1" w:themeTint="A5"/>
+      <w:spacing w:val="10"/>
+    </w:rPr>
+  </w:style>
+  <w:style w:type="character" w:customStyle="1" w:styleId="Sous-titreCar">
+    <w:name w:val="Sous-titre Car"/>
+    <w:basedOn w:val="Policepardfaut"/>
+    <w:link w:val="Sous-titre"/>
+    <w:uiPriority w:val="11"/>
+    <w:rsid w:val="007F1E4C"/>
+    <w:rPr>
+      <w:color w:val="5A5A5A" w:themeColor="text1" w:themeTint="A5"/>
+      <w:spacing w:val="10"/>
+    </w:rPr>
+  </w:style>
+  <w:style w:type="character" w:styleId="Accentuation">
+    <w:name w:val="Emphasis"/>
+    <w:basedOn w:val="Policepardfaut"/>
+    <w:uiPriority w:val="20"/>
+    <w:qFormat/>
+    <w:rsid w:val="007F1E4C"/>
+    <w:rPr>
+      <w:i/>
+      <w:iCs/>
+      <w:color w:val="auto"/>
+    </w:rPr>
+  </w:style>
+  <w:style w:type="paragraph" w:styleId="Citation">
+    <w:name w:val="Quote"/>
+    <w:basedOn w:val="Normal"/>
+    <w:next w:val="Normal"/>
+    <w:link w:val="CitationCar"/>
+    <w:uiPriority w:val="29"/>
+    <w:qFormat/>
+    <w:rsid w:val="007F1E4C"/>
+    <w:pPr>
+      <w:spacing w:before="160"/>
+      <w:ind w:left="720" w:right="720"/>
+    </w:pPr>
+    <w:rPr>
+      <w:i/>
+      <w:iCs/>
+      <w:color w:val="000000" w:themeColor="text1"/>
+    </w:rPr>
+  </w:style>
+  <w:style w:type="character" w:customStyle="1" w:styleId="CitationCar">
+    <w:name w:val="Citation Car"/>
+    <w:basedOn w:val="Policepardfaut"/>
+    <w:link w:val="Citation"/>
+    <w:uiPriority w:val="29"/>
+    <w:rsid w:val="007F1E4C"/>
+    <w:rPr>
+      <w:i/>
+      <w:iCs/>
+      <w:color w:val="000000" w:themeColor="text1"/>
+    </w:rPr>
+  </w:style>
+  <w:style w:type="paragraph" w:styleId="Citationintense">
+    <w:name w:val="Intense Quote"/>
+    <w:basedOn w:val="Normal"/>
+    <w:next w:val="Normal"/>
+    <w:link w:val="CitationintenseCar"/>
+    <w:uiPriority w:val="30"/>
+    <w:qFormat/>
+    <w:rsid w:val="007F1E4C"/>
+    <w:pPr>
+      <w:pBdr>
+        <w:top w:val="single" w:sz="24" w:space="1" w:color="F2F2F2" w:themeColor="background1" w:themeShade="F2"/>
+        <w:bottom w:val="single" w:sz="24" w:space="1" w:color="F2F2F2" w:themeColor="background1" w:themeShade="F2"/>
+      </w:pBdr>
+      <w:shd w:val="clear" w:color="auto" w:fill="F2F2F2" w:themeFill="background1" w:themeFillShade="F2"/>
+      <w:spacing w:before="240" w:after="240"/>
+      <w:ind w:left="936" w:right="936"/>
+      <w:jc w:val="center"/>
+    </w:pPr>
+    <w:rPr>
+      <w:color w:val="000000" w:themeColor="text1"/>
+    </w:rPr>
+  </w:style>
+  <w:style w:type="character" w:customStyle="1" w:styleId="CitationintenseCar">
+    <w:name w:val="Citation intense Car"/>
+    <w:basedOn w:val="Policepardfaut"/>
+    <w:link w:val="Citationintense"/>
+    <w:uiPriority w:val="30"/>
+    <w:rsid w:val="007F1E4C"/>
+    <w:rPr>
+      <w:color w:val="000000" w:themeColor="text1"/>
+      <w:shd w:val="clear" w:color="auto" w:fill="F2F2F2" w:themeFill="background1" w:themeFillShade="F2"/>
+    </w:rPr>
+  </w:style>
+  <w:style w:type="character" w:styleId="Emphaseple">
+    <w:name w:val="Subtle Emphasis"/>
+    <w:basedOn w:val="Policepardfaut"/>
+    <w:uiPriority w:val="19"/>
+    <w:qFormat/>
+    <w:rsid w:val="007F1E4C"/>
+    <w:rPr>
+      <w:i/>
+      <w:iCs/>
+      <w:color w:val="404040" w:themeColor="text1" w:themeTint="BF"/>
+    </w:rPr>
+  </w:style>
+  <w:style w:type="character" w:styleId="Emphaseintense">
+    <w:name w:val="Intense Emphasis"/>
+    <w:basedOn w:val="Policepardfaut"/>
+    <w:uiPriority w:val="21"/>
+    <w:qFormat/>
+    <w:rsid w:val="007F1E4C"/>
+    <w:rPr>
+      <w:b/>
+      <w:bCs/>
+      <w:i/>
+      <w:iCs/>
+      <w:caps/>
+    </w:rPr>
+  </w:style>
+  <w:style w:type="character" w:styleId="Rfrenceple">
+    <w:name w:val="Subtle Reference"/>
+    <w:basedOn w:val="Policepardfaut"/>
+    <w:uiPriority w:val="31"/>
+    <w:qFormat/>
+    <w:rsid w:val="007F1E4C"/>
+    <w:rPr>
+      <w:smallCaps/>
+      <w:color w:val="404040" w:themeColor="text1" w:themeTint="BF"/>
+      <w:u w:val="single" w:color="7F7F7F" w:themeColor="text1" w:themeTint="80"/>
+    </w:rPr>
+  </w:style>
+  <w:style w:type="character" w:styleId="Rfrenceintense">
+    <w:name w:val="Intense Reference"/>
+    <w:basedOn w:val="Policepardfaut"/>
+    <w:uiPriority w:val="32"/>
+    <w:qFormat/>
+    <w:rsid w:val="007F1E4C"/>
+    <w:rPr>
+      <w:b/>
+      <w:bCs/>
+      <w:smallCaps/>
+      <w:u w:val="single"/>
+    </w:rPr>
+  </w:style>
+  <w:style w:type="character" w:styleId="Titredulivre">
+    <w:name w:val="Book Title"/>
+    <w:basedOn w:val="Policepardfaut"/>
+    <w:uiPriority w:val="33"/>
+    <w:qFormat/>
+    <w:rsid w:val="007F1E4C"/>
+    <w:rPr>
+      <w:b w:val="0"/>
+      <w:bCs w:val="0"/>
+      <w:smallCaps/>
+      <w:spacing w:val="5"/>
+    </w:rPr>
   </w:style>
 </w:styles>
 </file>
@@ -4519,7 +5648,7 @@
 </file>
 
 <file path=customXml/itemProps2.xml><?xml version="1.0" encoding="utf-8"?>
-<ds:datastoreItem xmlns:ds="http://schemas.openxmlformats.org/officeDocument/2006/customXml" ds:itemID="{C0246364-77ED-4B19-BAFA-5F37E291526F}">
+<ds:datastoreItem xmlns:ds="http://schemas.openxmlformats.org/officeDocument/2006/customXml" ds:itemID="{BDA23229-B738-40CF-AFB9-772FD216AA2D}">
   <ds:schemaRefs>
     <ds:schemaRef ds:uri="http://schemas.openxmlformats.org/officeDocument/2006/bibliography"/>
   </ds:schemaRefs>

</xml_diff>